<commit_message>
Test: update Relatorio (Tittulo+APIs+UML)
</commit_message>
<xml_diff>
--- a/ES_RelatorioProj2026.docx
+++ b/ES_RelatorioProj2026.docx
@@ -100,7 +100,16 @@
           <w:sz w:val="36"/>
           <w:szCs w:val="40"/>
         </w:rPr>
-        <w:t>Sistema de Controlo de Exercícios por Checkpoints</w:t>
+        <w:t xml:space="preserve">Sistema </w:t>
+      </w:r>
+      <w:r>
+        <w:rPr>
+          <w:rFonts w:ascii="Calibri" w:eastAsia="MS Mincho" w:hAnsi="Calibri" w:cs="Times New Roman"/>
+          <w:b/>
+          <w:sz w:val="36"/>
+          <w:szCs w:val="40"/>
+        </w:rPr>
+        <w:t>Online para Gestão de Atividade Letiva</w:t>
       </w:r>
     </w:p>
     <w:p>
@@ -712,7 +721,7 @@
             </w:rPr>
             <w:fldChar w:fldCharType="separate"/>
           </w:r>
-          <w:hyperlink w:anchor="_Toc221271944" w:history="1">
+          <w:hyperlink w:anchor="_Toc221274820" w:history="1">
             <w:r>
               <w:rPr>
                 <w:rStyle w:val="Hiperligao"/>
@@ -739,7 +748,7 @@
                 <w:noProof/>
                 <w:webHidden/>
               </w:rPr>
-              <w:instrText xml:space="preserve"> PAGEREF _Toc221271944 \h </w:instrText>
+              <w:instrText xml:space="preserve"> PAGEREF _Toc221274820 \h </w:instrText>
             </w:r>
             <w:r>
               <w:rPr>
@@ -783,7 +792,7 @@
               <w14:ligatures w14:val="standardContextual"/>
             </w:rPr>
           </w:pPr>
-          <w:hyperlink w:anchor="_Toc221271945" w:history="1">
+          <w:hyperlink w:anchor="_Toc221274821" w:history="1">
             <w:r>
               <w:rPr>
                 <w:rStyle w:val="Hiperligao"/>
@@ -810,7 +819,7 @@
                 <w:noProof/>
                 <w:webHidden/>
               </w:rPr>
-              <w:instrText xml:space="preserve"> PAGEREF _Toc221271945 \h </w:instrText>
+              <w:instrText xml:space="preserve"> PAGEREF _Toc221274821 \h </w:instrText>
             </w:r>
             <w:r>
               <w:rPr>
@@ -854,7 +863,7 @@
               <w14:ligatures w14:val="standardContextual"/>
             </w:rPr>
           </w:pPr>
-          <w:hyperlink w:anchor="_Toc221271946" w:history="1">
+          <w:hyperlink w:anchor="_Toc221274822" w:history="1">
             <w:r>
               <w:rPr>
                 <w:rStyle w:val="Hiperligao"/>
@@ -881,7 +890,7 @@
                 <w:noProof/>
                 <w:webHidden/>
               </w:rPr>
-              <w:instrText xml:space="preserve"> PAGEREF _Toc221271946 \h </w:instrText>
+              <w:instrText xml:space="preserve"> PAGEREF _Toc221274822 \h </w:instrText>
             </w:r>
             <w:r>
               <w:rPr>
@@ -928,7 +937,7 @@
               <w14:ligatures w14:val="standardContextual"/>
             </w:rPr>
           </w:pPr>
-          <w:hyperlink w:anchor="_Toc221271947" w:history="1">
+          <w:hyperlink w:anchor="_Toc221274823" w:history="1">
             <w:r>
               <w:rPr>
                 <w:rStyle w:val="Hiperligao"/>
@@ -955,7 +964,7 @@
                 <w:noProof/>
                 <w:webHidden/>
               </w:rPr>
-              <w:instrText xml:space="preserve"> PAGEREF _Toc221271947 \h </w:instrText>
+              <w:instrText xml:space="preserve"> PAGEREF _Toc221274823 \h </w:instrText>
             </w:r>
             <w:r>
               <w:rPr>
@@ -1002,7 +1011,7 @@
               <w14:ligatures w14:val="standardContextual"/>
             </w:rPr>
           </w:pPr>
-          <w:hyperlink w:anchor="_Toc221271948" w:history="1">
+          <w:hyperlink w:anchor="_Toc221274824" w:history="1">
             <w:r>
               <w:rPr>
                 <w:rStyle w:val="Hiperligao"/>
@@ -1029,7 +1038,7 @@
                 <w:noProof/>
                 <w:webHidden/>
               </w:rPr>
-              <w:instrText xml:space="preserve"> PAGEREF _Toc221271948 \h </w:instrText>
+              <w:instrText xml:space="preserve"> PAGEREF _Toc221274824 \h </w:instrText>
             </w:r>
             <w:r>
               <w:rPr>
@@ -1076,7 +1085,7 @@
               <w14:ligatures w14:val="standardContextual"/>
             </w:rPr>
           </w:pPr>
-          <w:hyperlink w:anchor="_Toc221271949" w:history="1">
+          <w:hyperlink w:anchor="_Toc221274825" w:history="1">
             <w:r>
               <w:rPr>
                 <w:rStyle w:val="Hiperligao"/>
@@ -1103,7 +1112,7 @@
                 <w:noProof/>
                 <w:webHidden/>
               </w:rPr>
-              <w:instrText xml:space="preserve"> PAGEREF _Toc221271949 \h </w:instrText>
+              <w:instrText xml:space="preserve"> PAGEREF _Toc221274825 \h </w:instrText>
             </w:r>
             <w:r>
               <w:rPr>
@@ -1150,7 +1159,7 @@
               <w14:ligatures w14:val="standardContextual"/>
             </w:rPr>
           </w:pPr>
-          <w:hyperlink w:anchor="_Toc221271950" w:history="1">
+          <w:hyperlink w:anchor="_Toc221274826" w:history="1">
             <w:r>
               <w:rPr>
                 <w:rStyle w:val="Hiperligao"/>
@@ -1177,7 +1186,7 @@
                 <w:noProof/>
                 <w:webHidden/>
               </w:rPr>
-              <w:instrText xml:space="preserve"> PAGEREF _Toc221271950 \h </w:instrText>
+              <w:instrText xml:space="preserve"> PAGEREF _Toc221274826 \h </w:instrText>
             </w:r>
             <w:r>
               <w:rPr>
@@ -1224,7 +1233,7 @@
               <w14:ligatures w14:val="standardContextual"/>
             </w:rPr>
           </w:pPr>
-          <w:hyperlink w:anchor="_Toc221271951" w:history="1">
+          <w:hyperlink w:anchor="_Toc221274827" w:history="1">
             <w:r>
               <w:rPr>
                 <w:rStyle w:val="Hiperligao"/>
@@ -1251,7 +1260,7 @@
                 <w:noProof/>
                 <w:webHidden/>
               </w:rPr>
-              <w:instrText xml:space="preserve"> PAGEREF _Toc221271951 \h </w:instrText>
+              <w:instrText xml:space="preserve"> PAGEREF _Toc221274827 \h </w:instrText>
             </w:r>
             <w:r>
               <w:rPr>
@@ -1298,7 +1307,7 @@
               <w14:ligatures w14:val="standardContextual"/>
             </w:rPr>
           </w:pPr>
-          <w:hyperlink w:anchor="_Toc221271952" w:history="1">
+          <w:hyperlink w:anchor="_Toc221274828" w:history="1">
             <w:r>
               <w:rPr>
                 <w:rStyle w:val="Hiperligao"/>
@@ -1325,7 +1334,7 @@
                 <w:noProof/>
                 <w:webHidden/>
               </w:rPr>
-              <w:instrText xml:space="preserve"> PAGEREF _Toc221271952 \h </w:instrText>
+              <w:instrText xml:space="preserve"> PAGEREF _Toc221274828 \h </w:instrText>
             </w:r>
             <w:r>
               <w:rPr>
@@ -1372,7 +1381,7 @@
               <w14:ligatures w14:val="standardContextual"/>
             </w:rPr>
           </w:pPr>
-          <w:hyperlink w:anchor="_Toc221271953" w:history="1">
+          <w:hyperlink w:anchor="_Toc221274829" w:history="1">
             <w:r>
               <w:rPr>
                 <w:rStyle w:val="Hiperligao"/>
@@ -1399,7 +1408,7 @@
                 <w:noProof/>
                 <w:webHidden/>
               </w:rPr>
-              <w:instrText xml:space="preserve"> PAGEREF _Toc221271953 \h </w:instrText>
+              <w:instrText xml:space="preserve"> PAGEREF _Toc221274829 \h </w:instrText>
             </w:r>
             <w:r>
               <w:rPr>
@@ -1419,7 +1428,7 @@
                 <w:noProof/>
                 <w:webHidden/>
               </w:rPr>
-              <w:t>7</w:t>
+              <w:t>8</w:t>
             </w:r>
             <w:r>
               <w:rPr>
@@ -1446,7 +1455,7 @@
               <w14:ligatures w14:val="standardContextual"/>
             </w:rPr>
           </w:pPr>
-          <w:hyperlink w:anchor="_Toc221271954" w:history="1">
+          <w:hyperlink w:anchor="_Toc221274830" w:history="1">
             <w:r>
               <w:rPr>
                 <w:rStyle w:val="Hiperligao"/>
@@ -1473,7 +1482,7 @@
                 <w:noProof/>
                 <w:webHidden/>
               </w:rPr>
-              <w:instrText xml:space="preserve"> PAGEREF _Toc221271954 \h </w:instrText>
+              <w:instrText xml:space="preserve"> PAGEREF _Toc221274830 \h </w:instrText>
             </w:r>
             <w:r>
               <w:rPr>
@@ -1493,7 +1502,7 @@
                 <w:noProof/>
                 <w:webHidden/>
               </w:rPr>
-              <w:t>8</w:t>
+              <w:t>9</w:t>
             </w:r>
             <w:r>
               <w:rPr>
@@ -1520,7 +1529,7 @@
               <w14:ligatures w14:val="standardContextual"/>
             </w:rPr>
           </w:pPr>
-          <w:hyperlink w:anchor="_Toc221271955" w:history="1">
+          <w:hyperlink w:anchor="_Toc221274831" w:history="1">
             <w:r>
               <w:rPr>
                 <w:rStyle w:val="Hiperligao"/>
@@ -1547,7 +1556,7 @@
                 <w:noProof/>
                 <w:webHidden/>
               </w:rPr>
-              <w:instrText xml:space="preserve"> PAGEREF _Toc221271955 \h </w:instrText>
+              <w:instrText xml:space="preserve"> PAGEREF _Toc221274831 \h </w:instrText>
             </w:r>
             <w:r>
               <w:rPr>
@@ -1567,7 +1576,7 @@
                 <w:noProof/>
                 <w:webHidden/>
               </w:rPr>
-              <w:t>8</w:t>
+              <w:t>9</w:t>
             </w:r>
             <w:r>
               <w:rPr>
@@ -1594,7 +1603,7 @@
               <w14:ligatures w14:val="standardContextual"/>
             </w:rPr>
           </w:pPr>
-          <w:hyperlink w:anchor="_Toc221271956" w:history="1">
+          <w:hyperlink w:anchor="_Toc221274832" w:history="1">
             <w:r>
               <w:rPr>
                 <w:rStyle w:val="Hiperligao"/>
@@ -1621,7 +1630,7 @@
                 <w:noProof/>
                 <w:webHidden/>
               </w:rPr>
-              <w:instrText xml:space="preserve"> PAGEREF _Toc221271956 \h </w:instrText>
+              <w:instrText xml:space="preserve"> PAGEREF _Toc221274832 \h </w:instrText>
             </w:r>
             <w:r>
               <w:rPr>
@@ -1641,7 +1650,7 @@
                 <w:noProof/>
                 <w:webHidden/>
               </w:rPr>
-              <w:t>11</w:t>
+              <w:t>12</w:t>
             </w:r>
             <w:r>
               <w:rPr>
@@ -1668,7 +1677,7 @@
               <w14:ligatures w14:val="standardContextual"/>
             </w:rPr>
           </w:pPr>
-          <w:hyperlink w:anchor="_Toc221271957" w:history="1">
+          <w:hyperlink w:anchor="_Toc221274833" w:history="1">
             <w:r>
               <w:rPr>
                 <w:rStyle w:val="Hiperligao"/>
@@ -1695,7 +1704,7 @@
                 <w:noProof/>
                 <w:webHidden/>
               </w:rPr>
-              <w:instrText xml:space="preserve"> PAGEREF _Toc221271957 \h </w:instrText>
+              <w:instrText xml:space="preserve"> PAGEREF _Toc221274833 \h </w:instrText>
             </w:r>
             <w:r>
               <w:rPr>
@@ -1715,7 +1724,7 @@
                 <w:noProof/>
                 <w:webHidden/>
               </w:rPr>
-              <w:t>14</w:t>
+              <w:t>15</w:t>
             </w:r>
             <w:r>
               <w:rPr>
@@ -1742,7 +1751,7 @@
               <w14:ligatures w14:val="standardContextual"/>
             </w:rPr>
           </w:pPr>
-          <w:hyperlink w:anchor="_Toc221271958" w:history="1">
+          <w:hyperlink w:anchor="_Toc221274834" w:history="1">
             <w:r>
               <w:rPr>
                 <w:rStyle w:val="Hiperligao"/>
@@ -1769,7 +1778,7 @@
                 <w:noProof/>
                 <w:webHidden/>
               </w:rPr>
-              <w:instrText xml:space="preserve"> PAGEREF _Toc221271958 \h </w:instrText>
+              <w:instrText xml:space="preserve"> PAGEREF _Toc221274834 \h </w:instrText>
             </w:r>
             <w:r>
               <w:rPr>
@@ -1789,7 +1798,7 @@
                 <w:noProof/>
                 <w:webHidden/>
               </w:rPr>
-              <w:t>17</w:t>
+              <w:t>18</w:t>
             </w:r>
             <w:r>
               <w:rPr>
@@ -1816,7 +1825,7 @@
               <w14:ligatures w14:val="standardContextual"/>
             </w:rPr>
           </w:pPr>
-          <w:hyperlink w:anchor="_Toc221271959" w:history="1">
+          <w:hyperlink w:anchor="_Toc221274835" w:history="1">
             <w:r>
               <w:rPr>
                 <w:rStyle w:val="Hiperligao"/>
@@ -1843,7 +1852,7 @@
                 <w:noProof/>
                 <w:webHidden/>
               </w:rPr>
-              <w:instrText xml:space="preserve"> PAGEREF _Toc221271959 \h </w:instrText>
+              <w:instrText xml:space="preserve"> PAGEREF _Toc221274835 \h </w:instrText>
             </w:r>
             <w:r>
               <w:rPr>
@@ -1863,7 +1872,7 @@
                 <w:noProof/>
                 <w:webHidden/>
               </w:rPr>
-              <w:t>17</w:t>
+              <w:t>18</w:t>
             </w:r>
             <w:r>
               <w:rPr>
@@ -1890,7 +1899,7 @@
               <w14:ligatures w14:val="standardContextual"/>
             </w:rPr>
           </w:pPr>
-          <w:hyperlink w:anchor="_Toc221271960" w:history="1">
+          <w:hyperlink w:anchor="_Toc221274836" w:history="1">
             <w:r>
               <w:rPr>
                 <w:rStyle w:val="Hiperligao"/>
@@ -1917,7 +1926,7 @@
                 <w:noProof/>
                 <w:webHidden/>
               </w:rPr>
-              <w:instrText xml:space="preserve"> PAGEREF _Toc221271960 \h </w:instrText>
+              <w:instrText xml:space="preserve"> PAGEREF _Toc221274836 \h </w:instrText>
             </w:r>
             <w:r>
               <w:rPr>
@@ -1937,7 +1946,7 @@
                 <w:noProof/>
                 <w:webHidden/>
               </w:rPr>
-              <w:t>18</w:t>
+              <w:t>19</w:t>
             </w:r>
             <w:r>
               <w:rPr>
@@ -1961,7 +1970,7 @@
               <w14:ligatures w14:val="standardContextual"/>
             </w:rPr>
           </w:pPr>
-          <w:hyperlink w:anchor="_Toc221271961" w:history="1">
+          <w:hyperlink w:anchor="_Toc221274837" w:history="1">
             <w:r>
               <w:rPr>
                 <w:rStyle w:val="Hiperligao"/>
@@ -1988,7 +1997,7 @@
                 <w:noProof/>
                 <w:webHidden/>
               </w:rPr>
-              <w:instrText xml:space="preserve"> PAGEREF _Toc221271961 \h </w:instrText>
+              <w:instrText xml:space="preserve"> PAGEREF _Toc221274837 \h </w:instrText>
             </w:r>
             <w:r>
               <w:rPr>
@@ -2008,7 +2017,7 @@
                 <w:noProof/>
                 <w:webHidden/>
               </w:rPr>
-              <w:t>19</w:t>
+              <w:t>20</w:t>
             </w:r>
             <w:r>
               <w:rPr>
@@ -2035,7 +2044,7 @@
               <w14:ligatures w14:val="standardContextual"/>
             </w:rPr>
           </w:pPr>
-          <w:hyperlink w:anchor="_Toc221271962" w:history="1">
+          <w:hyperlink w:anchor="_Toc221274838" w:history="1">
             <w:r>
               <w:rPr>
                 <w:rStyle w:val="Hiperligao"/>
@@ -2062,7 +2071,7 @@
                 <w:noProof/>
                 <w:webHidden/>
               </w:rPr>
-              <w:instrText xml:space="preserve"> PAGEREF _Toc221271962 \h </w:instrText>
+              <w:instrText xml:space="preserve"> PAGEREF _Toc221274838 \h </w:instrText>
             </w:r>
             <w:r>
               <w:rPr>
@@ -2082,7 +2091,7 @@
                 <w:noProof/>
                 <w:webHidden/>
               </w:rPr>
-              <w:t>20</w:t>
+              <w:t>21</w:t>
             </w:r>
             <w:r>
               <w:rPr>
@@ -2109,7 +2118,7 @@
               <w14:ligatures w14:val="standardContextual"/>
             </w:rPr>
           </w:pPr>
-          <w:hyperlink w:anchor="_Toc221271963" w:history="1">
+          <w:hyperlink w:anchor="_Toc221274839" w:history="1">
             <w:r>
               <w:rPr>
                 <w:rStyle w:val="Hiperligao"/>
@@ -2136,7 +2145,7 @@
                 <w:noProof/>
                 <w:webHidden/>
               </w:rPr>
-              <w:instrText xml:space="preserve"> PAGEREF _Toc221271963 \h </w:instrText>
+              <w:instrText xml:space="preserve"> PAGEREF _Toc221274839 \h </w:instrText>
             </w:r>
             <w:r>
               <w:rPr>
@@ -2156,7 +2165,7 @@
                 <w:noProof/>
                 <w:webHidden/>
               </w:rPr>
-              <w:t>21</w:t>
+              <w:t>22</w:t>
             </w:r>
             <w:r>
               <w:rPr>
@@ -2209,7 +2218,7 @@
           <w:caps w:val="0"/>
         </w:rPr>
       </w:pPr>
-      <w:bookmarkStart w:id="1" w:name="_Toc221271944"/>
+      <w:bookmarkStart w:id="1" w:name="_Toc221274820"/>
       <w:r>
         <w:rPr>
           <w:caps w:val="0"/>
@@ -2332,7 +2341,7 @@
           <w:caps w:val="0"/>
         </w:rPr>
       </w:pPr>
-      <w:bookmarkStart w:id="2" w:name="_Toc221271945"/>
+      <w:bookmarkStart w:id="2" w:name="_Toc221274821"/>
       <w:r>
         <w:rPr>
           <w:caps w:val="0"/>
@@ -2393,7 +2402,7 @@
         </w:rPr>
         <w:fldChar w:fldCharType="separate"/>
       </w:r>
-      <w:hyperlink w:anchor="_Toc221271964" w:history="1">
+      <w:hyperlink w:anchor="_Toc221274840" w:history="1">
         <w:r>
           <w:rPr>
             <w:rStyle w:val="Hiperligao"/>
@@ -2420,7 +2429,7 @@
             <w:noProof/>
             <w:webHidden/>
           </w:rPr>
-          <w:instrText xml:space="preserve"> PAGEREF _Toc221271964 \h </w:instrText>
+          <w:instrText xml:space="preserve"> PAGEREF _Toc221274840 \h </w:instrText>
         </w:r>
         <w:r>
           <w:rPr>
@@ -2467,7 +2476,7 @@
           <w14:ligatures w14:val="standardContextual"/>
         </w:rPr>
       </w:pPr>
-      <w:hyperlink w:anchor="_Toc221271965" w:history="1">
+      <w:hyperlink w:anchor="_Toc221274841" w:history="1">
         <w:r>
           <w:rPr>
             <w:rStyle w:val="Hiperligao"/>
@@ -2494,7 +2503,7 @@
             <w:noProof/>
             <w:webHidden/>
           </w:rPr>
-          <w:instrText xml:space="preserve"> PAGEREF _Toc221271965 \h </w:instrText>
+          <w:instrText xml:space="preserve"> PAGEREF _Toc221274841 \h </w:instrText>
         </w:r>
         <w:r>
           <w:rPr>
@@ -2541,7 +2550,7 @@
           <w14:ligatures w14:val="standardContextual"/>
         </w:rPr>
       </w:pPr>
-      <w:hyperlink w:anchor="_Toc221271966" w:history="1">
+      <w:hyperlink w:anchor="_Toc221274842" w:history="1">
         <w:r>
           <w:rPr>
             <w:rStyle w:val="Hiperligao"/>
@@ -2568,7 +2577,7 @@
             <w:noProof/>
             <w:webHidden/>
           </w:rPr>
-          <w:instrText xml:space="preserve"> PAGEREF _Toc221271966 \h </w:instrText>
+          <w:instrText xml:space="preserve"> PAGEREF _Toc221274842 \h </w:instrText>
         </w:r>
         <w:r>
           <w:rPr>
@@ -2615,7 +2624,7 @@
           <w14:ligatures w14:val="standardContextual"/>
         </w:rPr>
       </w:pPr>
-      <w:hyperlink w:anchor="_Toc221271967" w:history="1">
+      <w:hyperlink w:anchor="_Toc221274843" w:history="1">
         <w:r>
           <w:rPr>
             <w:rStyle w:val="Hiperligao"/>
@@ -2642,7 +2651,7 @@
             <w:noProof/>
             <w:webHidden/>
           </w:rPr>
-          <w:instrText xml:space="preserve"> PAGEREF _Toc221271967 \h </w:instrText>
+          <w:instrText xml:space="preserve"> PAGEREF _Toc221274843 \h </w:instrText>
         </w:r>
         <w:r>
           <w:rPr>
@@ -2689,7 +2698,7 @@
           <w14:ligatures w14:val="standardContextual"/>
         </w:rPr>
       </w:pPr>
-      <w:hyperlink w:anchor="_Toc221271968" w:history="1">
+      <w:hyperlink w:anchor="_Toc221274844" w:history="1">
         <w:r>
           <w:rPr>
             <w:rStyle w:val="Hiperligao"/>
@@ -2716,7 +2725,7 @@
             <w:noProof/>
             <w:webHidden/>
           </w:rPr>
-          <w:instrText xml:space="preserve"> PAGEREF _Toc221271968 \h </w:instrText>
+          <w:instrText xml:space="preserve"> PAGEREF _Toc221274844 \h </w:instrText>
         </w:r>
         <w:r>
           <w:rPr>
@@ -2763,7 +2772,7 @@
           <w14:ligatures w14:val="standardContextual"/>
         </w:rPr>
       </w:pPr>
-      <w:hyperlink w:anchor="_Toc221271969" w:history="1">
+      <w:hyperlink w:anchor="_Toc221274845" w:history="1">
         <w:r>
           <w:rPr>
             <w:rStyle w:val="Hiperligao"/>
@@ -2790,7 +2799,7 @@
             <w:noProof/>
             <w:webHidden/>
           </w:rPr>
-          <w:instrText xml:space="preserve"> PAGEREF _Toc221271969 \h </w:instrText>
+          <w:instrText xml:space="preserve"> PAGEREF _Toc221274845 \h </w:instrText>
         </w:r>
         <w:r>
           <w:rPr>
@@ -2837,7 +2846,7 @@
           <w14:ligatures w14:val="standardContextual"/>
         </w:rPr>
       </w:pPr>
-      <w:hyperlink w:anchor="_Toc221271970" w:history="1">
+      <w:hyperlink w:anchor="_Toc221274846" w:history="1">
         <w:r>
           <w:rPr>
             <w:rStyle w:val="Hiperligao"/>
@@ -2864,7 +2873,7 @@
             <w:noProof/>
             <w:webHidden/>
           </w:rPr>
-          <w:instrText xml:space="preserve"> PAGEREF _Toc221271970 \h </w:instrText>
+          <w:instrText xml:space="preserve"> PAGEREF _Toc221274846 \h </w:instrText>
         </w:r>
         <w:r>
           <w:rPr>
@@ -2911,7 +2920,7 @@
           <w14:ligatures w14:val="standardContextual"/>
         </w:rPr>
       </w:pPr>
-      <w:hyperlink w:anchor="_Toc221271971" w:history="1">
+      <w:hyperlink w:anchor="_Toc221274847" w:history="1">
         <w:r>
           <w:rPr>
             <w:rStyle w:val="Hiperligao"/>
@@ -2938,7 +2947,7 @@
             <w:noProof/>
             <w:webHidden/>
           </w:rPr>
-          <w:instrText xml:space="preserve"> PAGEREF _Toc221271971 \h </w:instrText>
+          <w:instrText xml:space="preserve"> PAGEREF _Toc221274847 \h </w:instrText>
         </w:r>
         <w:r>
           <w:rPr>
@@ -2985,7 +2994,7 @@
           <w14:ligatures w14:val="standardContextual"/>
         </w:rPr>
       </w:pPr>
-      <w:hyperlink w:anchor="_Toc221271972" w:history="1">
+      <w:hyperlink w:anchor="_Toc221274848" w:history="1">
         <w:r>
           <w:rPr>
             <w:rStyle w:val="Hiperligao"/>
@@ -3012,7 +3021,7 @@
             <w:noProof/>
             <w:webHidden/>
           </w:rPr>
-          <w:instrText xml:space="preserve"> PAGEREF _Toc221271972 \h </w:instrText>
+          <w:instrText xml:space="preserve"> PAGEREF _Toc221274848 \h </w:instrText>
         </w:r>
         <w:r>
           <w:rPr>
@@ -3059,7 +3068,7 @@
           <w14:ligatures w14:val="standardContextual"/>
         </w:rPr>
       </w:pPr>
-      <w:hyperlink w:anchor="_Toc221271973" w:history="1">
+      <w:hyperlink w:anchor="_Toc221274849" w:history="1">
         <w:r>
           <w:rPr>
             <w:rStyle w:val="Hiperligao"/>
@@ -3086,7 +3095,7 @@
             <w:noProof/>
             <w:webHidden/>
           </w:rPr>
-          <w:instrText xml:space="preserve"> PAGEREF _Toc221271973 \h </w:instrText>
+          <w:instrText xml:space="preserve"> PAGEREF _Toc221274849 \h </w:instrText>
         </w:r>
         <w:r>
           <w:rPr>
@@ -3106,7 +3115,7 @@
             <w:noProof/>
             <w:webHidden/>
           </w:rPr>
-          <w:t>6</w:t>
+          <w:t>7</w:t>
         </w:r>
         <w:r>
           <w:rPr>
@@ -3133,7 +3142,7 @@
           <w14:ligatures w14:val="standardContextual"/>
         </w:rPr>
       </w:pPr>
-      <w:hyperlink w:anchor="_Toc221271974" w:history="1">
+      <w:hyperlink w:anchor="_Toc221274850" w:history="1">
         <w:r>
           <w:rPr>
             <w:rStyle w:val="Hiperligao"/>
@@ -3160,7 +3169,7 @@
             <w:noProof/>
             <w:webHidden/>
           </w:rPr>
-          <w:instrText xml:space="preserve"> PAGEREF _Toc221271974 \h </w:instrText>
+          <w:instrText xml:space="preserve"> PAGEREF _Toc221274850 \h </w:instrText>
         </w:r>
         <w:r>
           <w:rPr>
@@ -3180,7 +3189,7 @@
             <w:noProof/>
             <w:webHidden/>
           </w:rPr>
-          <w:t>8</w:t>
+          <w:t>9</w:t>
         </w:r>
         <w:r>
           <w:rPr>
@@ -3207,7 +3216,7 @@
           <w14:ligatures w14:val="standardContextual"/>
         </w:rPr>
       </w:pPr>
-      <w:hyperlink w:anchor="_Toc221271975" w:history="1">
+      <w:hyperlink w:anchor="_Toc221274851" w:history="1">
         <w:r>
           <w:rPr>
             <w:rStyle w:val="Hiperligao"/>
@@ -3234,7 +3243,7 @@
             <w:noProof/>
             <w:webHidden/>
           </w:rPr>
-          <w:instrText xml:space="preserve"> PAGEREF _Toc221271975 \h </w:instrText>
+          <w:instrText xml:space="preserve"> PAGEREF _Toc221274851 \h </w:instrText>
         </w:r>
         <w:r>
           <w:rPr>
@@ -3254,7 +3263,7 @@
             <w:noProof/>
             <w:webHidden/>
           </w:rPr>
-          <w:t>8</w:t>
+          <w:t>9</w:t>
         </w:r>
         <w:r>
           <w:rPr>
@@ -3281,7 +3290,7 @@
           <w14:ligatures w14:val="standardContextual"/>
         </w:rPr>
       </w:pPr>
-      <w:hyperlink w:anchor="_Toc221271976" w:history="1">
+      <w:hyperlink w:anchor="_Toc221274852" w:history="1">
         <w:r>
           <w:rPr>
             <w:rStyle w:val="Hiperligao"/>
@@ -3308,7 +3317,7 @@
             <w:noProof/>
             <w:webHidden/>
           </w:rPr>
-          <w:instrText xml:space="preserve"> PAGEREF _Toc221271976 \h </w:instrText>
+          <w:instrText xml:space="preserve"> PAGEREF _Toc221274852 \h </w:instrText>
         </w:r>
         <w:r>
           <w:rPr>
@@ -3328,7 +3337,7 @@
             <w:noProof/>
             <w:webHidden/>
           </w:rPr>
-          <w:t>9</w:t>
+          <w:t>10</w:t>
         </w:r>
         <w:r>
           <w:rPr>
@@ -3355,7 +3364,7 @@
           <w14:ligatures w14:val="standardContextual"/>
         </w:rPr>
       </w:pPr>
-      <w:hyperlink w:anchor="_Toc221271977" w:history="1">
+      <w:hyperlink w:anchor="_Toc221274853" w:history="1">
         <w:r>
           <w:rPr>
             <w:rStyle w:val="Hiperligao"/>
@@ -3382,7 +3391,7 @@
             <w:noProof/>
             <w:webHidden/>
           </w:rPr>
-          <w:instrText xml:space="preserve"> PAGEREF _Toc221271977 \h </w:instrText>
+          <w:instrText xml:space="preserve"> PAGEREF _Toc221274853 \h </w:instrText>
         </w:r>
         <w:r>
           <w:rPr>
@@ -3402,7 +3411,7 @@
             <w:noProof/>
             <w:webHidden/>
           </w:rPr>
-          <w:t>9</w:t>
+          <w:t>10</w:t>
         </w:r>
         <w:r>
           <w:rPr>
@@ -3429,7 +3438,7 @@
           <w14:ligatures w14:val="standardContextual"/>
         </w:rPr>
       </w:pPr>
-      <w:hyperlink w:anchor="_Toc221271978" w:history="1">
+      <w:hyperlink w:anchor="_Toc221274854" w:history="1">
         <w:r>
           <w:rPr>
             <w:rStyle w:val="Hiperligao"/>
@@ -3456,7 +3465,7 @@
             <w:noProof/>
             <w:webHidden/>
           </w:rPr>
-          <w:instrText xml:space="preserve"> PAGEREF _Toc221271978 \h </w:instrText>
+          <w:instrText xml:space="preserve"> PAGEREF _Toc221274854 \h </w:instrText>
         </w:r>
         <w:r>
           <w:rPr>
@@ -3476,7 +3485,7 @@
             <w:noProof/>
             <w:webHidden/>
           </w:rPr>
-          <w:t>10</w:t>
+          <w:t>11</w:t>
         </w:r>
         <w:r>
           <w:rPr>
@@ -3503,7 +3512,7 @@
           <w14:ligatures w14:val="standardContextual"/>
         </w:rPr>
       </w:pPr>
-      <w:hyperlink w:anchor="_Toc221271979" w:history="1">
+      <w:hyperlink w:anchor="_Toc221274855" w:history="1">
         <w:r>
           <w:rPr>
             <w:rStyle w:val="Hiperligao"/>
@@ -3530,7 +3539,7 @@
             <w:noProof/>
             <w:webHidden/>
           </w:rPr>
-          <w:instrText xml:space="preserve"> PAGEREF _Toc221271979 \h </w:instrText>
+          <w:instrText xml:space="preserve"> PAGEREF _Toc221274855 \h </w:instrText>
         </w:r>
         <w:r>
           <w:rPr>
@@ -3550,7 +3559,7 @@
             <w:noProof/>
             <w:webHidden/>
           </w:rPr>
-          <w:t>10</w:t>
+          <w:t>11</w:t>
         </w:r>
         <w:r>
           <w:rPr>
@@ -3577,7 +3586,7 @@
           <w14:ligatures w14:val="standardContextual"/>
         </w:rPr>
       </w:pPr>
-      <w:hyperlink w:anchor="_Toc221271980" w:history="1">
+      <w:hyperlink w:anchor="_Toc221274856" w:history="1">
         <w:r>
           <w:rPr>
             <w:rStyle w:val="Hiperligao"/>
@@ -3604,7 +3613,7 @@
             <w:noProof/>
             <w:webHidden/>
           </w:rPr>
-          <w:instrText xml:space="preserve"> PAGEREF _Toc221271980 \h </w:instrText>
+          <w:instrText xml:space="preserve"> PAGEREF _Toc221274856 \h </w:instrText>
         </w:r>
         <w:r>
           <w:rPr>
@@ -3624,7 +3633,7 @@
             <w:noProof/>
             <w:webHidden/>
           </w:rPr>
-          <w:t>11</w:t>
+          <w:t>12</w:t>
         </w:r>
         <w:r>
           <w:rPr>
@@ -3651,7 +3660,7 @@
           <w14:ligatures w14:val="standardContextual"/>
         </w:rPr>
       </w:pPr>
-      <w:hyperlink w:anchor="_Toc221271981" w:history="1">
+      <w:hyperlink w:anchor="_Toc221274857" w:history="1">
         <w:r>
           <w:rPr>
             <w:rStyle w:val="Hiperligao"/>
@@ -3678,7 +3687,7 @@
             <w:noProof/>
             <w:webHidden/>
           </w:rPr>
-          <w:instrText xml:space="preserve"> PAGEREF _Toc221271981 \h </w:instrText>
+          <w:instrText xml:space="preserve"> PAGEREF _Toc221274857 \h </w:instrText>
         </w:r>
         <w:r>
           <w:rPr>
@@ -3698,7 +3707,7 @@
             <w:noProof/>
             <w:webHidden/>
           </w:rPr>
-          <w:t>11</w:t>
+          <w:t>12</w:t>
         </w:r>
         <w:r>
           <w:rPr>
@@ -3725,7 +3734,7 @@
           <w14:ligatures w14:val="standardContextual"/>
         </w:rPr>
       </w:pPr>
-      <w:hyperlink w:anchor="_Toc221271982" w:history="1">
+      <w:hyperlink w:anchor="_Toc221274858" w:history="1">
         <w:r>
           <w:rPr>
             <w:rStyle w:val="Hiperligao"/>
@@ -3752,7 +3761,7 @@
             <w:noProof/>
             <w:webHidden/>
           </w:rPr>
-          <w:instrText xml:space="preserve"> PAGEREF _Toc221271982 \h </w:instrText>
+          <w:instrText xml:space="preserve"> PAGEREF _Toc221274858 \h </w:instrText>
         </w:r>
         <w:r>
           <w:rPr>
@@ -3772,7 +3781,7 @@
             <w:noProof/>
             <w:webHidden/>
           </w:rPr>
-          <w:t>12</w:t>
+          <w:t>13</w:t>
         </w:r>
         <w:r>
           <w:rPr>
@@ -3799,7 +3808,7 @@
           <w14:ligatures w14:val="standardContextual"/>
         </w:rPr>
       </w:pPr>
-      <w:hyperlink w:anchor="_Toc221271983" w:history="1">
+      <w:hyperlink w:anchor="_Toc221274859" w:history="1">
         <w:r>
           <w:rPr>
             <w:rStyle w:val="Hiperligao"/>
@@ -3826,7 +3835,7 @@
             <w:noProof/>
             <w:webHidden/>
           </w:rPr>
-          <w:instrText xml:space="preserve"> PAGEREF _Toc221271983 \h </w:instrText>
+          <w:instrText xml:space="preserve"> PAGEREF _Toc221274859 \h </w:instrText>
         </w:r>
         <w:r>
           <w:rPr>
@@ -3846,7 +3855,7 @@
             <w:noProof/>
             <w:webHidden/>
           </w:rPr>
-          <w:t>13</w:t>
+          <w:t>14</w:t>
         </w:r>
         <w:r>
           <w:rPr>
@@ -3873,7 +3882,7 @@
           <w14:ligatures w14:val="standardContextual"/>
         </w:rPr>
       </w:pPr>
-      <w:hyperlink w:anchor="_Toc221271984" w:history="1">
+      <w:hyperlink w:anchor="_Toc221274860" w:history="1">
         <w:r>
           <w:rPr>
             <w:rStyle w:val="Hiperligao"/>
@@ -3900,7 +3909,7 @@
             <w:noProof/>
             <w:webHidden/>
           </w:rPr>
-          <w:instrText xml:space="preserve"> PAGEREF _Toc221271984 \h </w:instrText>
+          <w:instrText xml:space="preserve"> PAGEREF _Toc221274860 \h </w:instrText>
         </w:r>
         <w:r>
           <w:rPr>
@@ -3920,7 +3929,7 @@
             <w:noProof/>
             <w:webHidden/>
           </w:rPr>
-          <w:t>14</w:t>
+          <w:t>15</w:t>
         </w:r>
         <w:r>
           <w:rPr>
@@ -3947,7 +3956,7 @@
           <w14:ligatures w14:val="standardContextual"/>
         </w:rPr>
       </w:pPr>
-      <w:hyperlink w:anchor="_Toc221271985" w:history="1">
+      <w:hyperlink w:anchor="_Toc221274861" w:history="1">
         <w:r>
           <w:rPr>
             <w:rStyle w:val="Hiperligao"/>
@@ -3974,7 +3983,7 @@
             <w:noProof/>
             <w:webHidden/>
           </w:rPr>
-          <w:instrText xml:space="preserve"> PAGEREF _Toc221271985 \h </w:instrText>
+          <w:instrText xml:space="preserve"> PAGEREF _Toc221274861 \h </w:instrText>
         </w:r>
         <w:r>
           <w:rPr>
@@ -3994,7 +4003,7 @@
             <w:noProof/>
             <w:webHidden/>
           </w:rPr>
-          <w:t>14</w:t>
+          <w:t>15</w:t>
         </w:r>
         <w:r>
           <w:rPr>
@@ -4021,7 +4030,7 @@
           <w14:ligatures w14:val="standardContextual"/>
         </w:rPr>
       </w:pPr>
-      <w:hyperlink w:anchor="_Toc221271986" w:history="1">
+      <w:hyperlink w:anchor="_Toc221274862" w:history="1">
         <w:r>
           <w:rPr>
             <w:rStyle w:val="Hiperligao"/>
@@ -4048,7 +4057,7 @@
             <w:noProof/>
             <w:webHidden/>
           </w:rPr>
-          <w:instrText xml:space="preserve"> PAGEREF _Toc221271986 \h </w:instrText>
+          <w:instrText xml:space="preserve"> PAGEREF _Toc221274862 \h </w:instrText>
         </w:r>
         <w:r>
           <w:rPr>
@@ -4068,7 +4077,7 @@
             <w:noProof/>
             <w:webHidden/>
           </w:rPr>
-          <w:t>15</w:t>
+          <w:t>16</w:t>
         </w:r>
         <w:r>
           <w:rPr>
@@ -4095,7 +4104,7 @@
           <w14:ligatures w14:val="standardContextual"/>
         </w:rPr>
       </w:pPr>
-      <w:hyperlink w:anchor="_Toc221271987" w:history="1">
+      <w:hyperlink w:anchor="_Toc221274863" w:history="1">
         <w:r>
           <w:rPr>
             <w:rStyle w:val="Hiperligao"/>
@@ -4122,7 +4131,7 @@
             <w:noProof/>
             <w:webHidden/>
           </w:rPr>
-          <w:instrText xml:space="preserve"> PAGEREF _Toc221271987 \h </w:instrText>
+          <w:instrText xml:space="preserve"> PAGEREF _Toc221274863 \h </w:instrText>
         </w:r>
         <w:r>
           <w:rPr>
@@ -4142,7 +4151,7 @@
             <w:noProof/>
             <w:webHidden/>
           </w:rPr>
-          <w:t>16</w:t>
+          <w:t>17</w:t>
         </w:r>
         <w:r>
           <w:rPr>
@@ -4169,7 +4178,7 @@
           <w14:ligatures w14:val="standardContextual"/>
         </w:rPr>
       </w:pPr>
-      <w:hyperlink w:anchor="_Toc221271988" w:history="1">
+      <w:hyperlink w:anchor="_Toc221274864" w:history="1">
         <w:r>
           <w:rPr>
             <w:rStyle w:val="Hiperligao"/>
@@ -4196,7 +4205,7 @@
             <w:noProof/>
             <w:webHidden/>
           </w:rPr>
-          <w:instrText xml:space="preserve"> PAGEREF _Toc221271988 \h </w:instrText>
+          <w:instrText xml:space="preserve"> PAGEREF _Toc221274864 \h </w:instrText>
         </w:r>
         <w:r>
           <w:rPr>
@@ -4216,7 +4225,7 @@
             <w:noProof/>
             <w:webHidden/>
           </w:rPr>
-          <w:t>16</w:t>
+          <w:t>17</w:t>
         </w:r>
         <w:r>
           <w:rPr>
@@ -4269,7 +4278,7 @@
       <w:pPr>
         <w:pStyle w:val="METACAPITULO"/>
       </w:pPr>
-      <w:bookmarkStart w:id="3" w:name="_Toc221271946"/>
+      <w:bookmarkStart w:id="3" w:name="_Toc221274822"/>
       <w:r>
         <w:rPr>
           <w:caps w:val="0"/>
@@ -4415,7 +4424,7 @@
       <w:bookmarkStart w:id="4" w:name="_Toc65068056"/>
       <w:bookmarkStart w:id="5" w:name="_Toc65068868"/>
       <w:bookmarkStart w:id="6" w:name="_Toc65070514"/>
-      <w:bookmarkStart w:id="7" w:name="_Toc221271947"/>
+      <w:bookmarkStart w:id="7" w:name="_Toc221274823"/>
       <w:r>
         <w:lastRenderedPageBreak/>
         <w:t xml:space="preserve">CAPÍTULO </w:t>
@@ -4441,7 +4450,7 @@
       <w:bookmarkStart w:id="8" w:name="_Toc65068057"/>
       <w:bookmarkStart w:id="9" w:name="_Toc65068869"/>
       <w:bookmarkStart w:id="10" w:name="_Toc65070515"/>
-      <w:bookmarkStart w:id="11" w:name="_Toc221271948"/>
+      <w:bookmarkStart w:id="11" w:name="_Toc221274824"/>
       <w:r>
         <w:t xml:space="preserve">1.1 </w:t>
       </w:r>
@@ -4484,7 +4493,7 @@
       <w:pPr>
         <w:pStyle w:val="Estilo1CabAPA"/>
       </w:pPr>
-      <w:bookmarkStart w:id="12" w:name="_Toc221271949"/>
+      <w:bookmarkStart w:id="12" w:name="_Toc221274825"/>
       <w:r>
         <w:t xml:space="preserve">1.1 </w:t>
       </w:r>
@@ -4657,7 +4666,7 @@
       <w:pPr>
         <w:pStyle w:val="Estilo1CabAPA"/>
       </w:pPr>
-      <w:bookmarkStart w:id="13" w:name="_Toc221271950"/>
+      <w:bookmarkStart w:id="13" w:name="_Toc221274826"/>
       <w:r>
         <w:lastRenderedPageBreak/>
         <w:t>CAPÍTULO II – Definição d</w:t>
@@ -4674,7 +4683,7 @@
       <w:pPr>
         <w:pStyle w:val="Estilo1CabAPA"/>
       </w:pPr>
-      <w:bookmarkStart w:id="14" w:name="_Toc221271951"/>
+      <w:bookmarkStart w:id="14" w:name="_Toc221274827"/>
       <w:r>
         <w:t>2</w:t>
       </w:r>
@@ -4749,7 +4758,7 @@
           <w:szCs w:val="22"/>
         </w:rPr>
       </w:pPr>
-      <w:bookmarkStart w:id="15" w:name="_Toc221271964"/>
+      <w:bookmarkStart w:id="15" w:name="_Toc221274840"/>
       <w:r>
         <w:rPr>
           <w:i w:val="0"/>
@@ -4878,7 +4887,7 @@
           <w:szCs w:val="22"/>
         </w:rPr>
       </w:pPr>
-      <w:bookmarkStart w:id="16" w:name="_Toc221271965"/>
+      <w:bookmarkStart w:id="16" w:name="_Toc221274841"/>
       <w:r>
         <w:rPr>
           <w:i w:val="0"/>
@@ -5056,7 +5065,7 @@
           <w:szCs w:val="22"/>
         </w:rPr>
       </w:pPr>
-      <w:bookmarkStart w:id="17" w:name="_Toc221271966"/>
+      <w:bookmarkStart w:id="17" w:name="_Toc221274842"/>
       <w:r>
         <w:rPr>
           <w:i w:val="0"/>
@@ -5190,7 +5199,7 @@
           <w:szCs w:val="22"/>
         </w:rPr>
       </w:pPr>
-      <w:bookmarkStart w:id="18" w:name="_Toc221271967"/>
+      <w:bookmarkStart w:id="18" w:name="_Toc221274843"/>
       <w:r>
         <w:rPr>
           <w:i w:val="0"/>
@@ -5336,7 +5345,7 @@
           <w:szCs w:val="22"/>
         </w:rPr>
       </w:pPr>
-      <w:bookmarkStart w:id="19" w:name="_Toc221271968"/>
+      <w:bookmarkStart w:id="19" w:name="_Toc221274844"/>
       <w:r>
         <w:rPr>
           <w:i w:val="0"/>
@@ -5481,7 +5490,7 @@
           <w:szCs w:val="22"/>
         </w:rPr>
       </w:pPr>
-      <w:bookmarkStart w:id="20" w:name="_Toc221271969"/>
+      <w:bookmarkStart w:id="20" w:name="_Toc221274845"/>
       <w:r>
         <w:rPr>
           <w:i w:val="0"/>
@@ -5616,7 +5625,7 @@
           <w:szCs w:val="22"/>
         </w:rPr>
       </w:pPr>
-      <w:bookmarkStart w:id="21" w:name="_Toc221271970"/>
+      <w:bookmarkStart w:id="21" w:name="_Toc221274846"/>
       <w:r>
         <w:rPr>
           <w:i w:val="0"/>
@@ -5750,7 +5759,7 @@
           <w:szCs w:val="22"/>
         </w:rPr>
       </w:pPr>
-      <w:bookmarkStart w:id="22" w:name="_Toc221271971"/>
+      <w:bookmarkStart w:id="22" w:name="_Toc221274847"/>
       <w:r>
         <w:rPr>
           <w:i w:val="0"/>
@@ -5906,7 +5915,7 @@
           <w:szCs w:val="22"/>
         </w:rPr>
       </w:pPr>
-      <w:bookmarkStart w:id="23" w:name="_Toc221271972"/>
+      <w:bookmarkStart w:id="23" w:name="_Toc221274848"/>
       <w:r>
         <w:rPr>
           <w:i w:val="0"/>
@@ -6020,7 +6029,7 @@
       <w:pPr>
         <w:pStyle w:val="Estilo1CabAPA"/>
       </w:pPr>
-      <w:bookmarkStart w:id="24" w:name="_Toc221271952"/>
+      <w:bookmarkStart w:id="24" w:name="_Toc221274828"/>
       <w:r>
         <w:t>2</w:t>
       </w:r>
@@ -6047,11 +6056,12 @@
         <w:rPr>
           <w:noProof/>
         </w:rPr>
+        <w:lastRenderedPageBreak/>
         <w:drawing>
-          <wp:inline distT="0" distB="0" distL="0" distR="0" wp14:anchorId="1D23F1A1" wp14:editId="31E7007E">
-            <wp:extent cx="5579745" cy="2162810"/>
-            <wp:effectExtent l="0" t="0" r="1905" b="8890"/>
-            <wp:docPr id="757567085" name="Imagem 1" descr="Uma imagem com texto, diagrama, captura de ecrã, file&#10;&#10;Os conteúdos gerados por IA podem estar incorretos."/>
+          <wp:inline distT="0" distB="0" distL="0" distR="0" wp14:anchorId="55B78807" wp14:editId="7CEA501A">
+            <wp:extent cx="4008120" cy="4149981"/>
+            <wp:effectExtent l="0" t="0" r="0" b="3175"/>
+            <wp:docPr id="581938442" name="Imagem 1" descr="Uma imagem com texto, diagrama, Esquema, Retângulo&#10;&#10;Os conteúdos gerados por IA podem estar incorretos."/>
             <wp:cNvGraphicFramePr>
               <a:graphicFrameLocks xmlns:a="http://schemas.openxmlformats.org/drawingml/2006/main" noChangeAspect="1"/>
             </wp:cNvGraphicFramePr>
@@ -6059,7 +6069,7 @@
               <a:graphicData uri="http://schemas.openxmlformats.org/drawingml/2006/picture">
                 <pic:pic xmlns:pic="http://schemas.openxmlformats.org/drawingml/2006/picture">
                   <pic:nvPicPr>
-                    <pic:cNvPr id="757567085" name="Imagem 1" descr="Uma imagem com texto, diagrama, captura de ecrã, file&#10;&#10;Os conteúdos gerados por IA podem estar incorretos."/>
+                    <pic:cNvPr id="581938442" name="Imagem 1" descr="Uma imagem com texto, diagrama, Esquema, Retângulo&#10;&#10;Os conteúdos gerados por IA podem estar incorretos."/>
                     <pic:cNvPicPr/>
                   </pic:nvPicPr>
                   <pic:blipFill>
@@ -6071,7 +6081,7 @@
                   <pic:spPr>
                     <a:xfrm>
                       <a:off x="0" y="0"/>
-                      <a:ext cx="5579745" cy="2162810"/>
+                      <a:ext cx="4020255" cy="4162546"/>
                     </a:xfrm>
                     <a:prstGeom prst="rect">
                       <a:avLst/>
@@ -6085,31 +6095,18 @@
       </w:r>
     </w:p>
     <w:p>
-      <w:bookmarkStart w:id="25" w:name="_Toc221271973"/>
+      <w:bookmarkStart w:id="25" w:name="_Toc221274849"/>
       <w:r>
         <w:t xml:space="preserve">Figura </w:t>
       </w:r>
-      <w:r>
-        <w:fldChar w:fldCharType="begin"/>
-      </w:r>
-      <w:r>
-        <w:instrText xml:space="preserve"> SEQ Figura \* ARABIC </w:instrText>
-      </w:r>
-      <w:r>
-        <w:fldChar w:fldCharType="separate"/>
-      </w:r>
-      <w:r>
-        <w:rPr>
-          <w:noProof/>
-        </w:rPr>
-        <w:t>10</w:t>
-      </w:r>
-      <w:r>
-        <w:rPr>
-          <w:noProof/>
-        </w:rPr>
-        <w:fldChar w:fldCharType="end"/>
-      </w:r>
+      <w:fldSimple w:instr=" SEQ Figura \* ARABIC ">
+        <w:r>
+          <w:rPr>
+            <w:noProof/>
+          </w:rPr>
+          <w:t>10</w:t>
+        </w:r>
+      </w:fldSimple>
       <w:r>
         <w:t>- UML</w:t>
       </w:r>
@@ -6118,32 +6115,23 @@
         <w:t xml:space="preserve"> </w:t>
       </w:r>
     </w:p>
-    <w:p>
-      <w:pPr>
-        <w:pStyle w:val="METANormal"/>
-        <w:rPr>
-          <w:noProof/>
-        </w:rPr>
-      </w:pPr>
-    </w:p>
-    <w:p>
-      <w:pPr>
-        <w:pStyle w:val="METANormal"/>
-        <w:rPr>
-          <w:noProof/>
-        </w:rPr>
-      </w:pPr>
-    </w:p>
-    <w:p>
-      <w:pPr>
-        <w:pStyle w:val="METANormal"/>
-      </w:pPr>
-    </w:p>
+    <w:p/>
+    <w:p/>
+    <w:p/>
+    <w:p/>
+    <w:p/>
+    <w:p/>
+    <w:p/>
+    <w:p/>
+    <w:p/>
+    <w:p/>
+    <w:p/>
+    <w:p/>
     <w:p>
       <w:pPr>
         <w:pStyle w:val="Estilo1CabAPA"/>
       </w:pPr>
-      <w:bookmarkStart w:id="26" w:name="_Toc221271953"/>
+      <w:bookmarkStart w:id="26" w:name="_Toc221274829"/>
       <w:r>
         <w:lastRenderedPageBreak/>
         <w:t>2</w:t>
@@ -6196,15 +6184,10 @@
       </w:r>
       <w:proofErr w:type="spellEnd"/>
       <w:r>
-        <w:t xml:space="preserve"> criados com Input e Output em JSON e URL </w:t>
-      </w:r>
-      <w:proofErr w:type="spellStart"/>
-      <w:r>
-        <w:t>parameters</w:t>
-      </w:r>
-      <w:proofErr w:type="spellEnd"/>
-      <w:r>
-        <w:t xml:space="preserve"> com respetivos casos de erro previstos.</w:t>
+        <w:t xml:space="preserve"> criados com Input e Output em JSON </w:t>
+      </w:r>
+      <w:r>
+        <w:t>e URL.</w:t>
       </w:r>
     </w:p>
     <w:p>
@@ -6221,27 +6204,14 @@
       <w:r>
         <w:t xml:space="preserve">Tabela </w:t>
       </w:r>
-      <w:r>
-        <w:fldChar w:fldCharType="begin"/>
-      </w:r>
-      <w:r>
-        <w:instrText xml:space="preserve"> SEQ Tabela \* ARABIC </w:instrText>
-      </w:r>
-      <w:r>
-        <w:fldChar w:fldCharType="separate"/>
-      </w:r>
-      <w:r>
-        <w:rPr>
-          <w:noProof/>
-        </w:rPr>
-        <w:t>1</w:t>
-      </w:r>
-      <w:r>
-        <w:rPr>
-          <w:noProof/>
-        </w:rPr>
-        <w:fldChar w:fldCharType="end"/>
-      </w:r>
+      <w:fldSimple w:instr=" SEQ Tabela \* ARABIC ">
+        <w:r>
+          <w:rPr>
+            <w:noProof/>
+          </w:rPr>
+          <w:t>1</w:t>
+        </w:r>
+      </w:fldSimple>
       <w:r>
         <w:t xml:space="preserve"> - Lista de </w:t>
       </w:r>
@@ -6255,20 +6225,21 @@
     <w:tbl>
       <w:tblPr>
         <w:tblStyle w:val="TabelacomGrelha"/>
-        <w:tblW w:w="0" w:type="auto"/>
+        <w:tblW w:w="10428" w:type="dxa"/>
+        <w:tblInd w:w="-967" w:type="dxa"/>
+        <w:tblLayout w:type="fixed"/>
         <w:tblLook w:val="04A0" w:firstRow="1" w:lastRow="0" w:firstColumn="1" w:lastColumn="0" w:noHBand="0" w:noVBand="1"/>
       </w:tblPr>
       <w:tblGrid>
-        <w:gridCol w:w="2185"/>
-        <w:gridCol w:w="1308"/>
-        <w:gridCol w:w="1389"/>
-        <w:gridCol w:w="2578"/>
-        <w:gridCol w:w="1317"/>
+        <w:gridCol w:w="2144"/>
+        <w:gridCol w:w="2900"/>
+        <w:gridCol w:w="3998"/>
+        <w:gridCol w:w="1386"/>
       </w:tblGrid>
       <w:tr>
         <w:tc>
           <w:tcPr>
-            <w:tcW w:w="1755" w:type="dxa"/>
+            <w:tcW w:w="2144" w:type="dxa"/>
           </w:tcPr>
           <w:p>
             <w:pPr>
@@ -6276,12 +6247,16 @@
               <w:rPr>
                 <w:b/>
                 <w:bCs/>
+                <w:sz w:val="20"/>
+                <w:szCs w:val="18"/>
               </w:rPr>
             </w:pPr>
             <w:r>
               <w:rPr>
                 <w:b/>
                 <w:bCs/>
+                <w:sz w:val="20"/>
+                <w:szCs w:val="18"/>
               </w:rPr>
               <w:t xml:space="preserve">API </w:t>
             </w:r>
@@ -6290,6 +6265,8 @@
               <w:rPr>
                 <w:b/>
                 <w:bCs/>
+                <w:sz w:val="20"/>
+                <w:szCs w:val="18"/>
               </w:rPr>
               <w:t>Rest</w:t>
             </w:r>
@@ -6298,7 +6275,7 @@
         </w:tc>
         <w:tc>
           <w:tcPr>
-            <w:tcW w:w="1755" w:type="dxa"/>
+            <w:tcW w:w="2900" w:type="dxa"/>
           </w:tcPr>
           <w:p>
             <w:pPr>
@@ -6306,12 +6283,16 @@
               <w:rPr>
                 <w:b/>
                 <w:bCs/>
+                <w:sz w:val="20"/>
+                <w:szCs w:val="18"/>
               </w:rPr>
             </w:pPr>
             <w:r>
               <w:rPr>
                 <w:b/>
                 <w:bCs/>
+                <w:sz w:val="20"/>
+                <w:szCs w:val="18"/>
               </w:rPr>
               <w:t>Input</w:t>
             </w:r>
@@ -6319,7 +6300,7 @@
         </w:tc>
         <w:tc>
           <w:tcPr>
-            <w:tcW w:w="1755" w:type="dxa"/>
+            <w:tcW w:w="3998" w:type="dxa"/>
           </w:tcPr>
           <w:p>
             <w:pPr>
@@ -6327,12 +6308,16 @@
               <w:rPr>
                 <w:b/>
                 <w:bCs/>
+                <w:sz w:val="20"/>
+                <w:szCs w:val="18"/>
               </w:rPr>
             </w:pPr>
             <w:r>
               <w:rPr>
                 <w:b/>
                 <w:bCs/>
+                <w:sz w:val="20"/>
+                <w:szCs w:val="18"/>
               </w:rPr>
               <w:t>Output</w:t>
             </w:r>
@@ -6340,7 +6325,7 @@
         </w:tc>
         <w:tc>
           <w:tcPr>
-            <w:tcW w:w="1756" w:type="dxa"/>
+            <w:tcW w:w="1386" w:type="dxa"/>
           </w:tcPr>
           <w:p>
             <w:pPr>
@@ -6348,12 +6333,16 @@
               <w:rPr>
                 <w:b/>
                 <w:bCs/>
+                <w:sz w:val="20"/>
+                <w:szCs w:val="18"/>
               </w:rPr>
             </w:pPr>
             <w:r>
               <w:rPr>
                 <w:b/>
                 <w:bCs/>
+                <w:sz w:val="20"/>
+                <w:szCs w:val="18"/>
               </w:rPr>
               <w:t xml:space="preserve">URL </w:t>
             </w:r>
@@ -6362,103 +6351,106 @@
               <w:rPr>
                 <w:b/>
                 <w:bCs/>
+                <w:sz w:val="20"/>
+                <w:szCs w:val="18"/>
               </w:rPr>
               <w:t>Parameters</w:t>
             </w:r>
             <w:proofErr w:type="spellEnd"/>
-          </w:p>
-        </w:tc>
-        <w:tc>
-          <w:tcPr>
-            <w:tcW w:w="1756" w:type="dxa"/>
-          </w:tcPr>
-          <w:p>
-            <w:pPr>
-              <w:pStyle w:val="METANormal"/>
-              <w:rPr>
-                <w:b/>
-                <w:bCs/>
-              </w:rPr>
-            </w:pPr>
-            <w:r>
-              <w:rPr>
-                <w:b/>
-                <w:bCs/>
-              </w:rPr>
-              <w:t>Casos de erro</w:t>
-            </w:r>
           </w:p>
         </w:tc>
       </w:tr>
       <w:tr>
         <w:tc>
           <w:tcPr>
-            <w:tcW w:w="1755" w:type="dxa"/>
+            <w:tcW w:w="2144" w:type="dxa"/>
           </w:tcPr>
           <w:p>
             <w:pPr>
-              <w:pStyle w:val="METANormal"/>
+              <w:rPr>
+                <w:sz w:val="20"/>
+                <w:szCs w:val="18"/>
+              </w:rPr>
             </w:pPr>
             <w:proofErr w:type="spellStart"/>
             <w:r>
-              <w:t>Api</w:t>
+              <w:rPr>
+                <w:sz w:val="20"/>
+                <w:szCs w:val="18"/>
+              </w:rPr>
+              <w:t>api</w:t>
             </w:r>
             <w:proofErr w:type="spellEnd"/>
             <w:r>
+              <w:rPr>
+                <w:sz w:val="20"/>
+                <w:szCs w:val="18"/>
+              </w:rPr>
               <w:t>/</w:t>
             </w:r>
             <w:proofErr w:type="spellStart"/>
             <w:r>
+              <w:rPr>
+                <w:sz w:val="20"/>
+                <w:szCs w:val="18"/>
+              </w:rPr>
               <w:t>exercise</w:t>
+            </w:r>
+            <w:proofErr w:type="spellEnd"/>
+            <w:r>
+              <w:rPr>
+                <w:sz w:val="20"/>
+                <w:szCs w:val="18"/>
+              </w:rPr>
+              <w:t>/</w:t>
+            </w:r>
+            <w:proofErr w:type="spellStart"/>
+            <w:r>
+              <w:rPr>
+                <w:sz w:val="20"/>
+                <w:szCs w:val="18"/>
+              </w:rPr>
+              <w:t>register</w:t>
             </w:r>
             <w:proofErr w:type="spellEnd"/>
           </w:p>
         </w:tc>
         <w:tc>
           <w:tcPr>
-            <w:tcW w:w="1755" w:type="dxa"/>
+            <w:tcW w:w="2900" w:type="dxa"/>
           </w:tcPr>
           <w:p>
             <w:pPr>
-              <w:pStyle w:val="METANormal"/>
+              <w:rPr>
+                <w:sz w:val="20"/>
+                <w:szCs w:val="18"/>
+              </w:rPr>
             </w:pPr>
           </w:p>
         </w:tc>
         <w:tc>
           <w:tcPr>
-            <w:tcW w:w="1755" w:type="dxa"/>
+            <w:tcW w:w="3998" w:type="dxa"/>
           </w:tcPr>
           <w:p>
             <w:pPr>
-              <w:pStyle w:val="METANormal"/>
+              <w:rPr>
+                <w:sz w:val="20"/>
+                <w:szCs w:val="18"/>
+              </w:rPr>
             </w:pPr>
           </w:p>
         </w:tc>
         <w:tc>
           <w:tcPr>
-            <w:tcW w:w="1756" w:type="dxa"/>
+            <w:tcW w:w="1386" w:type="dxa"/>
           </w:tcPr>
           <w:p>
             <w:pPr>
-              <w:pStyle w:val="METANormal"/>
-            </w:pPr>
-            <w:r>
-              <w:t>/</w:t>
-            </w:r>
-            <w:proofErr w:type="spellStart"/>
-            <w:r>
-              <w:t>Register</w:t>
-            </w:r>
-            <w:proofErr w:type="spellEnd"/>
-          </w:p>
-        </w:tc>
-        <w:tc>
-          <w:tcPr>
-            <w:tcW w:w="1756" w:type="dxa"/>
-          </w:tcPr>
-          <w:p>
-            <w:pPr>
-              <w:pStyle w:val="METANormal"/>
+              <w:rPr>
+                <w:sz w:val="20"/>
+                <w:szCs w:val="18"/>
+              </w:rPr>
             </w:pPr>
           </w:p>
         </w:tc>
@@ -6466,72 +6458,231 @@
       <w:tr>
         <w:tc>
           <w:tcPr>
-            <w:tcW w:w="1755" w:type="dxa"/>
+            <w:tcW w:w="2144" w:type="dxa"/>
           </w:tcPr>
           <w:p>
             <w:pPr>
-              <w:pStyle w:val="METANormal"/>
+              <w:rPr>
+                <w:sz w:val="20"/>
+                <w:szCs w:val="18"/>
+              </w:rPr>
             </w:pPr>
             <w:proofErr w:type="spellStart"/>
             <w:r>
-              <w:t>Api</w:t>
+              <w:rPr>
+                <w:sz w:val="20"/>
+                <w:szCs w:val="18"/>
+              </w:rPr>
+              <w:t>api</w:t>
             </w:r>
             <w:proofErr w:type="spellEnd"/>
             <w:r>
+              <w:rPr>
+                <w:sz w:val="20"/>
+                <w:szCs w:val="18"/>
+              </w:rPr>
               <w:t>/</w:t>
             </w:r>
             <w:proofErr w:type="spellStart"/>
             <w:r>
-              <w:t>RestController</w:t>
+              <w:rPr>
+                <w:sz w:val="20"/>
+                <w:szCs w:val="18"/>
+              </w:rPr>
+              <w:t>user-info</w:t>
             </w:r>
             <w:proofErr w:type="spellEnd"/>
           </w:p>
         </w:tc>
         <w:tc>
           <w:tcPr>
-            <w:tcW w:w="1755" w:type="dxa"/>
+            <w:tcW w:w="2900" w:type="dxa"/>
           </w:tcPr>
           <w:p>
             <w:pPr>
-              <w:pStyle w:val="METANormal"/>
+              <w:rPr>
+                <w:sz w:val="20"/>
+                <w:szCs w:val="18"/>
+              </w:rPr>
             </w:pPr>
           </w:p>
         </w:tc>
         <w:tc>
           <w:tcPr>
-            <w:tcW w:w="1755" w:type="dxa"/>
+            <w:tcW w:w="3998" w:type="dxa"/>
           </w:tcPr>
           <w:p>
             <w:pPr>
-              <w:pStyle w:val="METANormal"/>
+              <w:rPr>
+                <w:sz w:val="20"/>
+                <w:szCs w:val="18"/>
+                <w:lang w:val="en-GB"/>
+              </w:rPr>
             </w:pPr>
+            <w:r>
+              <w:rPr>
+                <w:sz w:val="20"/>
+                <w:szCs w:val="18"/>
+                <w:lang w:val="en-GB"/>
+              </w:rPr>
+              <w:t>{"name": "John Rambo","</w:t>
+            </w:r>
+            <w:proofErr w:type="spellStart"/>
+            <w:r>
+              <w:rPr>
+                <w:sz w:val="20"/>
+                <w:szCs w:val="18"/>
+                <w:lang w:val="en-GB"/>
+              </w:rPr>
+              <w:t>courseUnits</w:t>
+            </w:r>
+            <w:proofErr w:type="spellEnd"/>
+            <w:r>
+              <w:rPr>
+                <w:sz w:val="20"/>
+                <w:szCs w:val="18"/>
+                <w:lang w:val="en-GB"/>
+              </w:rPr>
+              <w:t>": [{</w:t>
+            </w:r>
+          </w:p>
+          <w:p>
+            <w:pPr>
+              <w:rPr>
+                <w:sz w:val="20"/>
+                <w:szCs w:val="18"/>
+                <w:lang w:val="en-GB"/>
+              </w:rPr>
+            </w:pPr>
+            <w:r>
+              <w:rPr>
+                <w:sz w:val="20"/>
+                <w:szCs w:val="18"/>
+                <w:lang w:val="en-GB"/>
+              </w:rPr>
+              <w:t>"name": "Introduction to Programming",</w:t>
+            </w:r>
+          </w:p>
+          <w:p>
+            <w:pPr>
+              <w:rPr>
+                <w:sz w:val="20"/>
+                <w:szCs w:val="18"/>
+                <w:lang w:val="en-GB"/>
+              </w:rPr>
+            </w:pPr>
+            <w:r>
+              <w:rPr>
+                <w:sz w:val="20"/>
+                <w:szCs w:val="18"/>
+                <w:lang w:val="en-GB"/>
+              </w:rPr>
+              <w:t>"exercises": [{</w:t>
+            </w:r>
+          </w:p>
+          <w:p>
+            <w:pPr>
+              <w:rPr>
+                <w:sz w:val="20"/>
+                <w:szCs w:val="18"/>
+                <w:lang w:val="en-GB"/>
+              </w:rPr>
+            </w:pPr>
+            <w:r>
+              <w:rPr>
+                <w:sz w:val="20"/>
+                <w:szCs w:val="18"/>
+                <w:lang w:val="en-GB"/>
+              </w:rPr>
+              <w:t>"id": 1,</w:t>
+            </w:r>
+          </w:p>
+          <w:p>
+            <w:pPr>
+              <w:rPr>
+                <w:sz w:val="20"/>
+                <w:szCs w:val="18"/>
+                <w:lang w:val="en-GB"/>
+              </w:rPr>
+            </w:pPr>
+            <w:r>
+              <w:rPr>
+                <w:sz w:val="20"/>
+                <w:szCs w:val="18"/>
+                <w:lang w:val="en-GB"/>
+              </w:rPr>
+              <w:t>"title": "Java Basics"}]</w:t>
+            </w:r>
+            <w:proofErr w:type="gramStart"/>
+            <w:r>
+              <w:rPr>
+                <w:sz w:val="20"/>
+                <w:szCs w:val="18"/>
+                <w:lang w:val="en-GB"/>
+              </w:rPr>
+              <w:t>},{</w:t>
+            </w:r>
+            <w:proofErr w:type="gramEnd"/>
+          </w:p>
+          <w:p>
+            <w:pPr>
+              <w:rPr>
+                <w:sz w:val="20"/>
+                <w:szCs w:val="18"/>
+                <w:lang w:val="en-GB"/>
+              </w:rPr>
+            </w:pPr>
+            <w:r>
+              <w:rPr>
+                <w:sz w:val="20"/>
+                <w:szCs w:val="18"/>
+                <w:lang w:val="en-GB"/>
+              </w:rPr>
+              <w:t>"name": "Algorithms and Data Structures",</w:t>
+            </w:r>
+          </w:p>
+          <w:p>
+            <w:pPr>
+              <w:rPr>
+                <w:sz w:val="20"/>
+                <w:szCs w:val="18"/>
+              </w:rPr>
+            </w:pPr>
+            <w:r>
+              <w:rPr>
+                <w:sz w:val="20"/>
+                <w:szCs w:val="18"/>
+              </w:rPr>
+              <w:t>"</w:t>
+            </w:r>
+            <w:proofErr w:type="spellStart"/>
+            <w:r>
+              <w:rPr>
+                <w:sz w:val="20"/>
+                <w:szCs w:val="18"/>
+              </w:rPr>
+              <w:t>exercises</w:t>
+            </w:r>
+            <w:proofErr w:type="spellEnd"/>
+            <w:r>
+              <w:rPr>
+                <w:sz w:val="20"/>
+                <w:szCs w:val="18"/>
+              </w:rPr>
+              <w:t>": []}]}</w:t>
+            </w:r>
           </w:p>
         </w:tc>
         <w:tc>
           <w:tcPr>
-            <w:tcW w:w="1756" w:type="dxa"/>
+            <w:tcW w:w="1386" w:type="dxa"/>
           </w:tcPr>
           <w:p>
             <w:pPr>
-              <w:pStyle w:val="METANormal"/>
-            </w:pPr>
-            <w:r>
-              <w:t>/</w:t>
-            </w:r>
-            <w:proofErr w:type="spellStart"/>
-            <w:r>
-              <w:t>User-info</w:t>
-            </w:r>
-            <w:proofErr w:type="spellEnd"/>
-          </w:p>
-        </w:tc>
-        <w:tc>
-          <w:tcPr>
-            <w:tcW w:w="1756" w:type="dxa"/>
-          </w:tcPr>
-          <w:p>
-            <w:pPr>
-              <w:pStyle w:val="METANormal"/>
+              <w:rPr>
+                <w:sz w:val="20"/>
+                <w:szCs w:val="18"/>
+              </w:rPr>
             </w:pPr>
           </w:p>
         </w:tc>
@@ -6539,78 +6690,233 @@
       <w:tr>
         <w:tc>
           <w:tcPr>
-            <w:tcW w:w="1755" w:type="dxa"/>
+            <w:tcW w:w="2144" w:type="dxa"/>
           </w:tcPr>
           <w:p>
             <w:pPr>
-              <w:pStyle w:val="METANormal"/>
+              <w:rPr>
+                <w:sz w:val="20"/>
+                <w:szCs w:val="18"/>
+              </w:rPr>
             </w:pPr>
             <w:proofErr w:type="spellStart"/>
             <w:r>
-              <w:t>Api</w:t>
+              <w:rPr>
+                <w:sz w:val="20"/>
+                <w:szCs w:val="18"/>
+              </w:rPr>
+              <w:t>api</w:t>
             </w:r>
             <w:proofErr w:type="spellEnd"/>
             <w:r>
-              <w:t>/progresso</w:t>
-            </w:r>
+              <w:rPr>
+                <w:sz w:val="20"/>
+                <w:szCs w:val="18"/>
+              </w:rPr>
+              <w:t>/progresso/</w:t>
+            </w:r>
+            <w:proofErr w:type="spellStart"/>
+            <w:r>
+              <w:rPr>
+                <w:sz w:val="20"/>
+                <w:szCs w:val="18"/>
+              </w:rPr>
+              <w:t>teacher</w:t>
+            </w:r>
+            <w:proofErr w:type="spellEnd"/>
           </w:p>
         </w:tc>
         <w:tc>
           <w:tcPr>
-            <w:tcW w:w="1755" w:type="dxa"/>
+            <w:tcW w:w="2900" w:type="dxa"/>
           </w:tcPr>
           <w:p>
             <w:pPr>
-              <w:pStyle w:val="METANormal"/>
+              <w:rPr>
+                <w:sz w:val="20"/>
+                <w:szCs w:val="18"/>
+              </w:rPr>
             </w:pPr>
           </w:p>
         </w:tc>
         <w:tc>
           <w:tcPr>
-            <w:tcW w:w="1755" w:type="dxa"/>
+            <w:tcW w:w="3998" w:type="dxa"/>
           </w:tcPr>
           <w:p>
             <w:pPr>
-              <w:pStyle w:val="METANormal"/>
+              <w:rPr>
+                <w:sz w:val="20"/>
+                <w:szCs w:val="18"/>
+              </w:rPr>
             </w:pPr>
           </w:p>
         </w:tc>
         <w:tc>
           <w:tcPr>
-            <w:tcW w:w="1756" w:type="dxa"/>
+            <w:tcW w:w="1386" w:type="dxa"/>
           </w:tcPr>
           <w:p>
             <w:pPr>
-              <w:pStyle w:val="METANormal"/>
+              <w:rPr>
+                <w:sz w:val="20"/>
+                <w:szCs w:val="18"/>
+              </w:rPr>
             </w:pPr>
-            <w:r>
-              <w:t>/</w:t>
-            </w:r>
             <w:proofErr w:type="spellStart"/>
             <w:r>
-              <w:t>teacher</w:t>
+              <w:rPr>
+                <w:sz w:val="20"/>
+                <w:szCs w:val="18"/>
+              </w:rPr>
+              <w:t>exerciseId</w:t>
             </w:r>
             <w:proofErr w:type="spellEnd"/>
-            <w:r>
-              <w:t>/{</w:t>
-            </w:r>
+          </w:p>
+        </w:tc>
+      </w:tr>
+      <w:tr>
+        <w:tc>
+          <w:tcPr>
+            <w:tcW w:w="2144" w:type="dxa"/>
+          </w:tcPr>
+          <w:p>
+            <w:pPr>
+              <w:rPr>
+                <w:sz w:val="20"/>
+                <w:szCs w:val="18"/>
+              </w:rPr>
+            </w:pPr>
             <w:proofErr w:type="spellStart"/>
             <w:r>
-              <w:t>exeerciseId</w:t>
+              <w:rPr>
+                <w:sz w:val="20"/>
+                <w:szCs w:val="18"/>
+              </w:rPr>
+              <w:t>auth</w:t>
             </w:r>
             <w:proofErr w:type="spellEnd"/>
             <w:r>
-              <w:t>}</w:t>
+              <w:rPr>
+                <w:sz w:val="20"/>
+                <w:szCs w:val="18"/>
+              </w:rPr>
+              <w:t>/login</w:t>
             </w:r>
           </w:p>
         </w:tc>
         <w:tc>
           <w:tcPr>
-            <w:tcW w:w="1756" w:type="dxa"/>
+            <w:tcW w:w="2900" w:type="dxa"/>
           </w:tcPr>
           <w:p>
             <w:pPr>
-              <w:pStyle w:val="METANormal"/>
+              <w:rPr>
+                <w:sz w:val="20"/>
+                <w:szCs w:val="18"/>
+              </w:rPr>
+            </w:pPr>
+            <w:r>
+              <w:rPr>
+                <w:sz w:val="20"/>
+                <w:szCs w:val="18"/>
+              </w:rPr>
+              <w:t>{</w:t>
+            </w:r>
+          </w:p>
+          <w:p>
+            <w:pPr>
+              <w:rPr>
+                <w:sz w:val="20"/>
+                <w:szCs w:val="18"/>
+              </w:rPr>
+            </w:pPr>
+            <w:r>
+              <w:rPr>
+                <w:sz w:val="20"/>
+                <w:szCs w:val="18"/>
+              </w:rPr>
+              <w:t>    "email</w:t>
+            </w:r>
+            <w:proofErr w:type="gramStart"/>
+            <w:r>
+              <w:rPr>
+                <w:sz w:val="20"/>
+                <w:szCs w:val="18"/>
+              </w:rPr>
+              <w:t>" :</w:t>
+            </w:r>
+            <w:proofErr w:type="gramEnd"/>
+            <w:r>
+              <w:rPr>
+                <w:sz w:val="20"/>
+                <w:szCs w:val="18"/>
+              </w:rPr>
+              <w:t> "john@wick.pt",</w:t>
+            </w:r>
+          </w:p>
+          <w:p>
+            <w:pPr>
+              <w:rPr>
+                <w:sz w:val="20"/>
+                <w:szCs w:val="18"/>
+              </w:rPr>
+            </w:pPr>
+            <w:r>
+              <w:rPr>
+                <w:sz w:val="20"/>
+                <w:szCs w:val="18"/>
+              </w:rPr>
+              <w:t>    "password": "123"</w:t>
+            </w:r>
+          </w:p>
+          <w:p>
+            <w:pPr>
+              <w:rPr>
+                <w:sz w:val="20"/>
+                <w:szCs w:val="18"/>
+              </w:rPr>
+            </w:pPr>
+            <w:r>
+              <w:rPr>
+                <w:sz w:val="20"/>
+                <w:szCs w:val="18"/>
+              </w:rPr>
+              <w:t>}</w:t>
+            </w:r>
+          </w:p>
+          <w:p>
+            <w:pPr>
+              <w:rPr>
+                <w:sz w:val="20"/>
+                <w:szCs w:val="18"/>
+              </w:rPr>
+            </w:pPr>
+          </w:p>
+        </w:tc>
+        <w:tc>
+          <w:tcPr>
+            <w:tcW w:w="3998" w:type="dxa"/>
+          </w:tcPr>
+          <w:p>
+            <w:pPr>
+              <w:rPr>
+                <w:sz w:val="20"/>
+                <w:szCs w:val="18"/>
+              </w:rPr>
+            </w:pPr>
+          </w:p>
+        </w:tc>
+        <w:tc>
+          <w:tcPr>
+            <w:tcW w:w="1386" w:type="dxa"/>
+          </w:tcPr>
+          <w:p>
+            <w:pPr>
+              <w:rPr>
+                <w:sz w:val="20"/>
+                <w:szCs w:val="18"/>
+              </w:rPr>
             </w:pPr>
           </w:p>
         </w:tc>
@@ -6618,103 +6924,243 @@
       <w:tr>
         <w:tc>
           <w:tcPr>
-            <w:tcW w:w="1755" w:type="dxa"/>
+            <w:tcW w:w="2144" w:type="dxa"/>
           </w:tcPr>
           <w:p>
             <w:pPr>
-              <w:pStyle w:val="METANormal"/>
+              <w:rPr>
+                <w:sz w:val="20"/>
+                <w:szCs w:val="18"/>
+              </w:rPr>
+            </w:pPr>
+            <w:proofErr w:type="spellStart"/>
+            <w:r>
+              <w:rPr>
+                <w:sz w:val="20"/>
+                <w:szCs w:val="18"/>
+              </w:rPr>
+              <w:t>auth</w:t>
+            </w:r>
+            <w:proofErr w:type="spellEnd"/>
+            <w:r>
+              <w:rPr>
+                <w:sz w:val="20"/>
+                <w:szCs w:val="18"/>
+              </w:rPr>
+              <w:t>/</w:t>
+            </w:r>
+            <w:proofErr w:type="spellStart"/>
+            <w:r>
+              <w:rPr>
+                <w:sz w:val="20"/>
+                <w:szCs w:val="18"/>
+              </w:rPr>
+              <w:t>register</w:t>
+            </w:r>
+            <w:proofErr w:type="spellEnd"/>
+          </w:p>
+        </w:tc>
+        <w:tc>
+          <w:tcPr>
+            <w:tcW w:w="2900" w:type="dxa"/>
+          </w:tcPr>
+          <w:p>
+            <w:pPr>
+              <w:rPr>
+                <w:rFonts w:ascii="Cambria" w:hAnsi="Cambria"/>
+                <w:sz w:val="20"/>
+                <w:szCs w:val="18"/>
+              </w:rPr>
+            </w:pPr>
+            <w:r>
+              <w:rPr>
+                <w:rFonts w:ascii="Cambria" w:hAnsi="Cambria"/>
+                <w:sz w:val="20"/>
+                <w:szCs w:val="18"/>
+              </w:rPr>
+              <w:t>{</w:t>
+            </w:r>
+          </w:p>
+          <w:p>
+            <w:pPr>
+              <w:rPr>
+                <w:rFonts w:ascii="Cambria" w:hAnsi="Cambria"/>
+                <w:sz w:val="20"/>
+                <w:szCs w:val="18"/>
+              </w:rPr>
+            </w:pPr>
+            <w:r>
+              <w:rPr>
+                <w:rFonts w:ascii="Cambria" w:hAnsi="Cambria"/>
+                <w:sz w:val="20"/>
+                <w:szCs w:val="18"/>
+              </w:rPr>
+              <w:t>    "</w:t>
+            </w:r>
+            <w:proofErr w:type="spellStart"/>
+            <w:r>
+              <w:rPr>
+                <w:rFonts w:ascii="Cambria" w:hAnsi="Cambria"/>
+                <w:sz w:val="20"/>
+                <w:szCs w:val="18"/>
+              </w:rPr>
+              <w:t>name</w:t>
+            </w:r>
+            <w:proofErr w:type="spellEnd"/>
+            <w:r>
+              <w:rPr>
+                <w:rFonts w:ascii="Cambria" w:hAnsi="Cambria"/>
+                <w:sz w:val="20"/>
+                <w:szCs w:val="18"/>
+              </w:rPr>
+              <w:t>":"</w:t>
+            </w:r>
+            <w:proofErr w:type="spellStart"/>
+            <w:r>
+              <w:rPr>
+                <w:rFonts w:ascii="Cambria" w:hAnsi="Cambria"/>
+                <w:sz w:val="20"/>
+                <w:szCs w:val="18"/>
+              </w:rPr>
+              <w:t>johnny</w:t>
+            </w:r>
+            <w:proofErr w:type="spellEnd"/>
+            <w:r>
+              <w:rPr>
+                <w:rFonts w:ascii="Cambria" w:hAnsi="Cambria"/>
+                <w:sz w:val="20"/>
+                <w:szCs w:val="18"/>
+              </w:rPr>
+              <w:t> </w:t>
+            </w:r>
+            <w:proofErr w:type="spellStart"/>
+            <w:r>
+              <w:rPr>
+                <w:rFonts w:ascii="Cambria" w:hAnsi="Cambria"/>
+                <w:sz w:val="20"/>
+                <w:szCs w:val="18"/>
+              </w:rPr>
+              <w:t>depp</w:t>
+            </w:r>
+            <w:proofErr w:type="spellEnd"/>
+            <w:r>
+              <w:rPr>
+                <w:rFonts w:ascii="Cambria" w:hAnsi="Cambria"/>
+                <w:sz w:val="20"/>
+                <w:szCs w:val="18"/>
+              </w:rPr>
+              <w:t>",</w:t>
+            </w:r>
+          </w:p>
+          <w:p>
+            <w:pPr>
+              <w:rPr>
+                <w:rFonts w:ascii="Cambria" w:hAnsi="Cambria"/>
+                <w:sz w:val="20"/>
+                <w:szCs w:val="18"/>
+              </w:rPr>
+            </w:pPr>
+            <w:r>
+              <w:rPr>
+                <w:rFonts w:ascii="Cambria" w:hAnsi="Cambria"/>
+                <w:sz w:val="20"/>
+                <w:szCs w:val="18"/>
+              </w:rPr>
+              <w:t>    "email</w:t>
+            </w:r>
+            <w:proofErr w:type="gramStart"/>
+            <w:r>
+              <w:rPr>
+                <w:rFonts w:ascii="Cambria" w:hAnsi="Cambria"/>
+                <w:sz w:val="20"/>
+                <w:szCs w:val="18"/>
+              </w:rPr>
+              <w:t>" :</w:t>
+            </w:r>
+            <w:proofErr w:type="gramEnd"/>
+            <w:r>
+              <w:rPr>
+                <w:rFonts w:ascii="Cambria" w:hAnsi="Cambria"/>
+                <w:sz w:val="20"/>
+                <w:szCs w:val="18"/>
+              </w:rPr>
+              <w:t> "johnny@depp.pt",</w:t>
+            </w:r>
+          </w:p>
+          <w:p>
+            <w:pPr>
+              <w:rPr>
+                <w:rFonts w:ascii="Cambria" w:hAnsi="Cambria"/>
+                <w:sz w:val="20"/>
+                <w:szCs w:val="18"/>
+              </w:rPr>
+            </w:pPr>
+            <w:r>
+              <w:rPr>
+                <w:rFonts w:ascii="Cambria" w:hAnsi="Cambria"/>
+                <w:sz w:val="20"/>
+                <w:szCs w:val="18"/>
+              </w:rPr>
+              <w:t>    "password": "123",</w:t>
+            </w:r>
+          </w:p>
+          <w:p>
+            <w:pPr>
+              <w:rPr>
+                <w:rFonts w:ascii="Cambria" w:hAnsi="Cambria"/>
+                <w:sz w:val="20"/>
+                <w:szCs w:val="18"/>
+              </w:rPr>
+            </w:pPr>
+            <w:r>
+              <w:rPr>
+                <w:rFonts w:ascii="Cambria" w:hAnsi="Cambria"/>
+                <w:sz w:val="20"/>
+                <w:szCs w:val="18"/>
+              </w:rPr>
+              <w:t>    "role": "STUDENT"</w:t>
+            </w:r>
+          </w:p>
+          <w:p>
+            <w:pPr>
+              <w:rPr>
+                <w:sz w:val="20"/>
+                <w:szCs w:val="18"/>
+              </w:rPr>
+            </w:pPr>
+            <w:r>
+              <w:rPr>
+                <w:rFonts w:ascii="Cambria" w:hAnsi="Cambria"/>
+                <w:sz w:val="20"/>
+                <w:szCs w:val="18"/>
+              </w:rPr>
+              <w:t>}</w:t>
+            </w:r>
+          </w:p>
+        </w:tc>
+        <w:tc>
+          <w:tcPr>
+            <w:tcW w:w="3998" w:type="dxa"/>
+          </w:tcPr>
+          <w:p>
+            <w:pPr>
+              <w:rPr>
+                <w:sz w:val="20"/>
+                <w:szCs w:val="18"/>
+              </w:rPr>
             </w:pPr>
           </w:p>
         </w:tc>
         <w:tc>
           <w:tcPr>
-            <w:tcW w:w="1755" w:type="dxa"/>
+            <w:tcW w:w="1386" w:type="dxa"/>
           </w:tcPr>
           <w:p>
             <w:pPr>
-              <w:pStyle w:val="METANormal"/>
-            </w:pPr>
-          </w:p>
-        </w:tc>
-        <w:tc>
-          <w:tcPr>
-            <w:tcW w:w="1755" w:type="dxa"/>
-          </w:tcPr>
-          <w:p>
-            <w:pPr>
-              <w:pStyle w:val="METANormal"/>
-            </w:pPr>
-          </w:p>
-        </w:tc>
-        <w:tc>
-          <w:tcPr>
-            <w:tcW w:w="1756" w:type="dxa"/>
-          </w:tcPr>
-          <w:p>
-            <w:pPr>
-              <w:pStyle w:val="METANormal"/>
-            </w:pPr>
-          </w:p>
-        </w:tc>
-        <w:tc>
-          <w:tcPr>
-            <w:tcW w:w="1756" w:type="dxa"/>
-          </w:tcPr>
-          <w:p>
-            <w:pPr>
-              <w:pStyle w:val="METANormal"/>
-            </w:pPr>
-          </w:p>
-        </w:tc>
-      </w:tr>
-      <w:tr>
-        <w:tc>
-          <w:tcPr>
-            <w:tcW w:w="1755" w:type="dxa"/>
-          </w:tcPr>
-          <w:p>
-            <w:pPr>
-              <w:pStyle w:val="METANormal"/>
-            </w:pPr>
-          </w:p>
-        </w:tc>
-        <w:tc>
-          <w:tcPr>
-            <w:tcW w:w="1755" w:type="dxa"/>
-          </w:tcPr>
-          <w:p>
-            <w:pPr>
-              <w:pStyle w:val="METANormal"/>
-            </w:pPr>
-          </w:p>
-        </w:tc>
-        <w:tc>
-          <w:tcPr>
-            <w:tcW w:w="1755" w:type="dxa"/>
-          </w:tcPr>
-          <w:p>
-            <w:pPr>
-              <w:pStyle w:val="METANormal"/>
-            </w:pPr>
-          </w:p>
-        </w:tc>
-        <w:tc>
-          <w:tcPr>
-            <w:tcW w:w="1756" w:type="dxa"/>
-          </w:tcPr>
-          <w:p>
-            <w:pPr>
-              <w:pStyle w:val="METANormal"/>
-            </w:pPr>
-          </w:p>
-        </w:tc>
-        <w:tc>
-          <w:tcPr>
-            <w:tcW w:w="1756" w:type="dxa"/>
-          </w:tcPr>
-          <w:p>
-            <w:pPr>
-              <w:pStyle w:val="METANormal"/>
+              <w:rPr>
+                <w:sz w:val="20"/>
+                <w:szCs w:val="18"/>
+              </w:rPr>
             </w:pPr>
           </w:p>
         </w:tc>
@@ -6767,29 +7213,9 @@
     </w:p>
     <w:p>
       <w:pPr>
-        <w:pStyle w:val="METANormal"/>
-      </w:pPr>
-    </w:p>
-    <w:p>
-      <w:pPr>
-        <w:pStyle w:val="METANormal"/>
-      </w:pPr>
-    </w:p>
-    <w:p>
-      <w:pPr>
-        <w:pStyle w:val="METANormal"/>
-      </w:pPr>
-    </w:p>
-    <w:p>
-      <w:pPr>
-        <w:pStyle w:val="METANormal"/>
-      </w:pPr>
-    </w:p>
-    <w:p>
-      <w:pPr>
         <w:pStyle w:val="Estilo1CabAPA"/>
       </w:pPr>
-      <w:bookmarkStart w:id="28" w:name="_Toc221271954"/>
+      <w:bookmarkStart w:id="28" w:name="_Toc221274830"/>
       <w:r>
         <w:lastRenderedPageBreak/>
         <w:t>2</w:t>
@@ -6812,7 +7238,7 @@
       <w:pPr>
         <w:pStyle w:val="Estilo1CabAPA"/>
       </w:pPr>
-      <w:bookmarkStart w:id="29" w:name="_Toc221271955"/>
+      <w:bookmarkStart w:id="29" w:name="_Toc221274831"/>
       <w:r>
         <w:t>2.</w:t>
       </w:r>
@@ -6890,7 +7316,7 @@
       </w:pPr>
       <w:bookmarkStart w:id="30" w:name="_Ref221080822"/>
       <w:bookmarkStart w:id="31" w:name="_Ref221080811"/>
-      <w:bookmarkStart w:id="32" w:name="_Toc221271974"/>
+      <w:bookmarkStart w:id="32" w:name="_Toc221274850"/>
       <w:r>
         <w:rPr>
           <w:i w:val="0"/>
@@ -7089,7 +7515,7 @@
           <w:szCs w:val="22"/>
         </w:rPr>
       </w:pPr>
-      <w:bookmarkStart w:id="33" w:name="_Toc221271975"/>
+      <w:bookmarkStart w:id="33" w:name="_Toc221274851"/>
       <w:r>
         <w:rPr>
           <w:i w:val="0"/>
@@ -7290,7 +7716,7 @@
           <w:szCs w:val="22"/>
         </w:rPr>
       </w:pPr>
-      <w:bookmarkStart w:id="34" w:name="_Toc221271976"/>
+      <w:bookmarkStart w:id="34" w:name="_Toc221274852"/>
       <w:r>
         <w:rPr>
           <w:i w:val="0"/>
@@ -7459,7 +7885,7 @@
           <w:szCs w:val="22"/>
         </w:rPr>
       </w:pPr>
-      <w:bookmarkStart w:id="35" w:name="_Toc221271977"/>
+      <w:bookmarkStart w:id="35" w:name="_Toc221274853"/>
       <w:r>
         <w:rPr>
           <w:i w:val="0"/>
@@ -7690,7 +8116,7 @@
           <w:szCs w:val="22"/>
         </w:rPr>
       </w:pPr>
-      <w:bookmarkStart w:id="36" w:name="_Toc221271978"/>
+      <w:bookmarkStart w:id="36" w:name="_Toc221274854"/>
       <w:r>
         <w:rPr>
           <w:i w:val="0"/>
@@ -7833,7 +8259,7 @@
           <w:szCs w:val="22"/>
         </w:rPr>
       </w:pPr>
-      <w:bookmarkStart w:id="37" w:name="_Toc221271979"/>
+      <w:bookmarkStart w:id="37" w:name="_Toc221274855"/>
       <w:r>
         <w:rPr>
           <w:i w:val="0"/>
@@ -7984,7 +8410,7 @@
       <w:bookmarkStart w:id="38" w:name="_Toc65068060"/>
       <w:bookmarkStart w:id="39" w:name="_Toc65068872"/>
       <w:bookmarkStart w:id="40" w:name="_Toc65070518"/>
-      <w:bookmarkStart w:id="41" w:name="_Toc221271956"/>
+      <w:bookmarkStart w:id="41" w:name="_Toc221274832"/>
       <w:r>
         <w:t>2.</w:t>
       </w:r>
@@ -8059,7 +8485,7 @@
         </w:rPr>
       </w:pPr>
       <w:bookmarkStart w:id="42" w:name="_Ref197095728"/>
-      <w:bookmarkStart w:id="43" w:name="_Toc221271980"/>
+      <w:bookmarkStart w:id="43" w:name="_Toc221274856"/>
       <w:r>
         <w:rPr>
           <w:sz w:val="22"/>
@@ -8251,7 +8677,7 @@
           <w:szCs w:val="22"/>
         </w:rPr>
       </w:pPr>
-      <w:bookmarkStart w:id="44" w:name="_Toc221271981"/>
+      <w:bookmarkStart w:id="44" w:name="_Toc221274857"/>
       <w:r>
         <w:rPr>
           <w:i w:val="0"/>
@@ -8433,7 +8859,7 @@
           <w:szCs w:val="22"/>
         </w:rPr>
       </w:pPr>
-      <w:bookmarkStart w:id="45" w:name="_Toc221271982"/>
+      <w:bookmarkStart w:id="45" w:name="_Toc221274858"/>
       <w:r>
         <w:rPr>
           <w:i w:val="0"/>
@@ -8635,7 +9061,7 @@
           <w:szCs w:val="22"/>
         </w:rPr>
       </w:pPr>
-      <w:bookmarkStart w:id="46" w:name="_Toc221271983"/>
+      <w:bookmarkStart w:id="46" w:name="_Toc221274859"/>
       <w:r>
         <w:rPr>
           <w:i w:val="0"/>
@@ -8767,7 +9193,7 @@
       <w:pPr>
         <w:pStyle w:val="Estilo1CabAPA"/>
       </w:pPr>
-      <w:bookmarkStart w:id="47" w:name="_Toc221271957"/>
+      <w:bookmarkStart w:id="47" w:name="_Toc221274833"/>
       <w:r>
         <w:lastRenderedPageBreak/>
         <w:t>2.</w:t>
@@ -8799,6 +9225,9 @@
         <w:jc w:val="center"/>
       </w:pPr>
       <w:r>
+        <w:rPr>
+          <w:noProof/>
+        </w:rPr>
         <w:drawing>
           <wp:inline distT="0" distB="0" distL="0" distR="0" wp14:anchorId="17B5A31A" wp14:editId="065207D8">
             <wp:extent cx="5579745" cy="3002915"/>
@@ -8846,7 +9275,7 @@
           <w:szCs w:val="22"/>
         </w:rPr>
       </w:pPr>
-      <w:bookmarkStart w:id="48" w:name="_Toc221271984"/>
+      <w:bookmarkStart w:id="48" w:name="_Toc221274860"/>
       <w:r>
         <w:rPr>
           <w:i w:val="0"/>
@@ -8971,6 +9400,9 @@
         <w:jc w:val="center"/>
       </w:pPr>
       <w:r>
+        <w:rPr>
+          <w:noProof/>
+        </w:rPr>
         <w:drawing>
           <wp:inline distT="0" distB="0" distL="0" distR="0" wp14:anchorId="23524F2D" wp14:editId="01FDF6F0">
             <wp:extent cx="5579745" cy="3154680"/>
@@ -9018,7 +9450,7 @@
           <w:szCs w:val="22"/>
         </w:rPr>
       </w:pPr>
-      <w:bookmarkStart w:id="49" w:name="_Toc221271985"/>
+      <w:bookmarkStart w:id="49" w:name="_Toc221274861"/>
       <w:r>
         <w:rPr>
           <w:i w:val="0"/>
@@ -9160,6 +9592,9 @@
         <w:jc w:val="center"/>
       </w:pPr>
       <w:r>
+        <w:rPr>
+          <w:noProof/>
+        </w:rPr>
         <w:drawing>
           <wp:inline distT="0" distB="0" distL="0" distR="0" wp14:anchorId="6D250DEF" wp14:editId="70AB19E6">
             <wp:extent cx="5579745" cy="3932555"/>
@@ -9207,7 +9642,7 @@
           <w:szCs w:val="22"/>
         </w:rPr>
       </w:pPr>
-      <w:bookmarkStart w:id="50" w:name="_Toc221271986"/>
+      <w:bookmarkStart w:id="50" w:name="_Toc221274862"/>
       <w:r>
         <w:rPr>
           <w:i w:val="0"/>
@@ -9305,6 +9740,9 @@
         <w:jc w:val="center"/>
       </w:pPr>
       <w:r>
+        <w:rPr>
+          <w:noProof/>
+        </w:rPr>
         <w:lastRenderedPageBreak/>
         <w:drawing>
           <wp:inline distT="0" distB="0" distL="0" distR="0" wp14:anchorId="354FA85C" wp14:editId="11E4EB4A">
@@ -9353,7 +9791,7 @@
           <w:szCs w:val="22"/>
         </w:rPr>
       </w:pPr>
-      <w:bookmarkStart w:id="51" w:name="_Toc221271987"/>
+      <w:bookmarkStart w:id="51" w:name="_Toc221274863"/>
       <w:r>
         <w:rPr>
           <w:i w:val="0"/>
@@ -9441,6 +9879,9 @@
         <w:jc w:val="center"/>
       </w:pPr>
       <w:r>
+        <w:rPr>
+          <w:noProof/>
+        </w:rPr>
         <w:drawing>
           <wp:inline distT="0" distB="0" distL="0" distR="0" wp14:anchorId="4AC56786" wp14:editId="62C71822">
             <wp:extent cx="5579745" cy="2890520"/>
@@ -9488,7 +9929,7 @@
           <w:szCs w:val="22"/>
         </w:rPr>
       </w:pPr>
-      <w:bookmarkStart w:id="52" w:name="_Toc221271988"/>
+      <w:bookmarkStart w:id="52" w:name="_Toc221274864"/>
       <w:r>
         <w:rPr>
           <w:i w:val="0"/>
@@ -9579,7 +10020,7 @@
       <w:pPr>
         <w:pStyle w:val="Estilo1CabAPA"/>
       </w:pPr>
-      <w:bookmarkStart w:id="53" w:name="_Toc221271958"/>
+      <w:bookmarkStart w:id="53" w:name="_Toc221274834"/>
       <w:r>
         <w:lastRenderedPageBreak/>
         <w:t>2</w:t>
@@ -9627,7 +10068,7 @@
       <w:pPr>
         <w:pStyle w:val="Estilo1CabAPA"/>
       </w:pPr>
-      <w:bookmarkStart w:id="57" w:name="_Toc221271959"/>
+      <w:bookmarkStart w:id="57" w:name="_Toc221274835"/>
       <w:r>
         <w:t>CONCLUSÃO</w:t>
       </w:r>
@@ -9673,7 +10114,7 @@
       <w:pPr>
         <w:pStyle w:val="Estilo1CabAPA"/>
       </w:pPr>
-      <w:bookmarkStart w:id="58" w:name="_Toc221271960"/>
+      <w:bookmarkStart w:id="58" w:name="_Toc221274836"/>
       <w:r>
         <w:lastRenderedPageBreak/>
         <w:t>REFERÊNCIAS BIBLIOGRÁFICAS</w:t>
@@ -9794,7 +10235,7 @@
         <w:pStyle w:val="METACAPITULO"/>
         <w:jc w:val="center"/>
       </w:pPr>
-      <w:bookmarkStart w:id="59" w:name="_Toc221271961"/>
+      <w:bookmarkStart w:id="59" w:name="_Toc221274837"/>
       <w:r>
         <w:t>ANEXOS</w:t>
       </w:r>
@@ -9898,7 +10339,7 @@
       <w:pPr>
         <w:pStyle w:val="METASubcapituloNIVEL2"/>
       </w:pPr>
-      <w:bookmarkStart w:id="60" w:name="_Toc221271962"/>
+      <w:bookmarkStart w:id="60" w:name="_Toc221274838"/>
       <w:r>
         <w:lastRenderedPageBreak/>
         <w:t>ANEXO 1 – “D</w:t>
@@ -9946,7 +10387,7 @@
       <w:pPr>
         <w:pStyle w:val="METASubcapituloNIVEL2"/>
       </w:pPr>
-      <w:bookmarkStart w:id="61" w:name="_Toc221271963"/>
+      <w:bookmarkStart w:id="61" w:name="_Toc221274839"/>
       <w:r>
         <w:lastRenderedPageBreak/>
         <w:t>ANEXO 2 – “Designação do A</w:t>
@@ -11678,6 +12119,7 @@
   <w:style w:type="character" w:default="1" w:styleId="Tipodeletrapredefinidodopargrafo">
     <w:name w:val="Default Paragraph Font"/>
     <w:uiPriority w:val="1"/>
+    <w:semiHidden/>
     <w:unhideWhenUsed/>
   </w:style>
   <w:style w:type="table" w:default="1" w:styleId="Tabelanormal">

</xml_diff>